<commit_message>
Revisi 2 versi 1
</commit_message>
<xml_diff>
--- a/Diagrams/Fully Developped Use Case Description.docx
+++ b/Diagrams/Fully Developped Use Case Description.docx
@@ -322,6 +322,9 @@
           <w:p/>
           <w:p/>
           <w:p/>
+          <w:p/>
+          <w:p/>
+          <w:p/>
           <w:p>
             <w:r>
               <w:t xml:space="preserve">3. </w:t>
@@ -370,10 +373,37 @@
               <w:t xml:space="preserve">display the detail of the patient staying in that bed </w:t>
             </w:r>
           </w:p>
+          <w:p>
+            <w:r>
+              <w:t>2.2 System display move patient button if the bed is occupied</w:t>
+            </w:r>
+          </w:p>
           <w:p/>
           <w:p>
             <w:r>
-              <w:t xml:space="preserve">3.1 </w:t>
+              <w:t>3.</w:t>
+            </w:r>
+            <w:commentRangeStart w:id="0"/>
+            <w:commentRangeStart w:id="1"/>
+            <w:r>
+              <w:t>1</w:t>
+            </w:r>
+            <w:commentRangeEnd w:id="0"/>
+            <w:r>
+              <w:rPr>
+                <w:rStyle w:val="CommentReference"/>
+              </w:rPr>
+              <w:commentReference w:id="0"/>
+            </w:r>
+            <w:commentRangeEnd w:id="1"/>
+            <w:r>
+              <w:rPr>
+                <w:rStyle w:val="CommentReference"/>
+              </w:rPr>
+              <w:commentReference w:id="1"/>
+            </w:r>
+            <w:r>
+              <w:t xml:space="preserve"> </w:t>
             </w:r>
             <w:r>
               <w:t>System display all the rooms and beds list</w:t>
@@ -406,12 +436,12 @@
           </w:p>
           <w:p>
             <w:r>
+              <w:lastRenderedPageBreak/>
               <w:t>5.3 System calculate the workload of all nurse</w:t>
             </w:r>
           </w:p>
           <w:p>
             <w:r>
-              <w:lastRenderedPageBreak/>
               <w:t>5.</w:t>
             </w:r>
             <w:r>
@@ -453,7 +483,10 @@
           </w:tcPr>
           <w:p>
             <w:r>
-              <w:t xml:space="preserve">1.1 </w:t>
+              <w:t xml:space="preserve">2. </w:t>
+            </w:r>
+            <w:r>
+              <w:t xml:space="preserve"> </w:t>
             </w:r>
             <w:r>
               <w:t>If the selected bed is not assigned to patient, prompt user to reselect</w:t>
@@ -461,7 +494,10 @@
           </w:p>
           <w:p>
             <w:r>
-              <w:t xml:space="preserve">2.1 </w:t>
+              <w:t>4</w:t>
+            </w:r>
+            <w:r>
+              <w:t xml:space="preserve">.1 </w:t>
             </w:r>
             <w:r>
               <w:t>If the new bed chosen status is ‘filled with patient’ or ‘unusable’, prompt user to reselect</w:t>
@@ -469,7 +505,10 @@
           </w:p>
           <w:p>
             <w:r>
-              <w:t>2.2 If there is no nurse available to help patient move to another bed, show an error message</w:t>
+              <w:t>5.3</w:t>
+            </w:r>
+            <w:r>
+              <w:t xml:space="preserve"> If there is no nurse available to help patient move to another bed, show an error message</w:t>
             </w:r>
           </w:p>
         </w:tc>
@@ -480,7 +519,6 @@
         <w:t xml:space="preserve"> </w:t>
       </w:r>
     </w:p>
-    <w:p/>
     <w:p/>
     <w:p/>
     <w:p/>
@@ -924,7 +962,11 @@
               <w:t xml:space="preserve">If </w:t>
             </w:r>
             <w:r>
-              <w:t>the patient hasn’t been registered by the system, prompt the user to input another data</w:t>
+              <w:t xml:space="preserve">the patient hasn’t been registered by the </w:t>
+            </w:r>
+            <w:commentRangeStart w:id="2"/>
+            <w:r>
+              <w:t>system, prompt the user to input another data</w:t>
             </w:r>
           </w:p>
           <w:p>
@@ -936,7 +978,17 @@
               </w:numPr>
             </w:pPr>
             <w:r>
-              <w:t>If the patient has already have the same type of certificate request before</w:t>
+              <w:t xml:space="preserve">If the patient has already have the same type of certificate </w:t>
+            </w:r>
+            <w:commentRangeEnd w:id="2"/>
+            <w:r>
+              <w:rPr>
+                <w:rStyle w:val="CommentReference"/>
+              </w:rPr>
+              <w:commentReference w:id="2"/>
+            </w:r>
+            <w:r>
+              <w:t>request before</w:t>
             </w:r>
           </w:p>
         </w:tc>
@@ -962,7 +1014,7 @@
             <w:tcW w:w="4508" w:type="dxa"/>
           </w:tcPr>
           <w:p>
-            <w:bookmarkStart w:id="0" w:name="_Hlk120130142"/>
+            <w:bookmarkStart w:id="3" w:name="_Hlk120130142"/>
             <w:r>
               <w:lastRenderedPageBreak/>
               <w:t>Use Case</w:t>
@@ -1202,6 +1254,7 @@
             <w:gridSpan w:val="2"/>
           </w:tcPr>
           <w:p>
+            <w:commentRangeStart w:id="4"/>
             <w:r>
               <w:t>- Selected bed’s status will be available</w:t>
             </w:r>
@@ -1209,6 +1262,13 @@
           <w:p>
             <w:r>
               <w:t>- Cleaning service staff will have job for cleaning up bed</w:t>
+            </w:r>
+            <w:commentRangeEnd w:id="4"/>
+            <w:r>
+              <w:rPr>
+                <w:rStyle w:val="CommentReference"/>
+              </w:rPr>
+              <w:commentReference w:id="4"/>
             </w:r>
           </w:p>
         </w:tc>
@@ -1263,19 +1323,13 @@
               <w:t>1.</w:t>
             </w:r>
             <w:r>
-              <w:t xml:space="preserve"> </w:t>
-            </w:r>
-            <w:r>
-              <w:t>User open all room and bed list</w:t>
+              <w:t xml:space="preserve"> User open all room and bed list</w:t>
             </w:r>
           </w:p>
           <w:p/>
           <w:p>
             <w:r>
-              <w:t xml:space="preserve">2.  </w:t>
-            </w:r>
-            <w:r>
-              <w:t>User select a bed</w:t>
+              <w:t>2.  User select a bed</w:t>
             </w:r>
           </w:p>
           <w:p/>
@@ -1297,7 +1351,10 @@
           <w:p/>
           <w:p>
             <w:r>
-              <w:t xml:space="preserve">3. User input the reason of termination </w:t>
+              <w:t>4</w:t>
+            </w:r>
+            <w:r>
+              <w:t xml:space="preserve">. User input the reason of termination </w:t>
             </w:r>
           </w:p>
           <w:p/>
@@ -1313,13 +1370,7 @@
               <w:t xml:space="preserve">1.1 </w:t>
             </w:r>
             <w:r>
-              <w:t xml:space="preserve"> </w:t>
-            </w:r>
-            <w:r>
-              <w:t>System display all rooms and beds list</w:t>
-            </w:r>
-            <w:r>
-              <w:t xml:space="preserve"> </w:t>
+              <w:t xml:space="preserve"> System display all rooms and beds list </w:t>
             </w:r>
           </w:p>
           <w:p/>
@@ -1331,38 +1382,59 @@
           <w:p/>
           <w:p>
             <w:r>
-              <w:t>2.1 System display bed termination form</w:t>
+              <w:t>3</w:t>
+            </w:r>
+            <w:r>
+              <w:t>.1 System display bed termination form</w:t>
             </w:r>
           </w:p>
           <w:p/>
           <w:p>
             <w:r>
-              <w:t>3.1 System validate the reason of termination</w:t>
-            </w:r>
-          </w:p>
-          <w:p>
-            <w:r>
-              <w:t>3.2 System saves the termination form</w:t>
-            </w:r>
-          </w:p>
-          <w:p>
-            <w:r>
-              <w:t>3.3 System update the status of the bed</w:t>
-            </w:r>
-          </w:p>
-          <w:p>
-            <w:r>
-              <w:t>3.4 System search for available cleaning service staff</w:t>
-            </w:r>
-          </w:p>
-          <w:p>
-            <w:r>
-              <w:t>3.5 System assign new job for cleaning service staff</w:t>
-            </w:r>
-          </w:p>
-          <w:p>
-            <w:r>
-              <w:t>3.6 System display all the patient bill</w:t>
+              <w:t>4</w:t>
+            </w:r>
+            <w:r>
+              <w:t>.1 System validate the reason of termination</w:t>
+            </w:r>
+          </w:p>
+          <w:p>
+            <w:r>
+              <w:t>4</w:t>
+            </w:r>
+            <w:r>
+              <w:t>.2 System saves the termination form</w:t>
+            </w:r>
+          </w:p>
+          <w:p>
+            <w:r>
+              <w:t>4</w:t>
+            </w:r>
+            <w:r>
+              <w:t>.3 System update the status of the bed</w:t>
+            </w:r>
+          </w:p>
+          <w:p>
+            <w:r>
+              <w:t>4</w:t>
+            </w:r>
+            <w:r>
+              <w:t>.4 System search for available cleaning service staff</w:t>
+            </w:r>
+          </w:p>
+          <w:p>
+            <w:r>
+              <w:t>4</w:t>
+            </w:r>
+            <w:r>
+              <w:t>.5 System assign new job for cleaning service staff</w:t>
+            </w:r>
+          </w:p>
+          <w:p>
+            <w:r>
+              <w:t>4</w:t>
+            </w:r>
+            <w:r>
+              <w:t>.6 System display all the patient bill</w:t>
             </w:r>
           </w:p>
         </w:tc>
@@ -1410,10 +1482,8 @@
           </w:p>
         </w:tc>
       </w:tr>
-      <w:bookmarkEnd w:id="0"/>
+      <w:bookmarkEnd w:id="3"/>
     </w:tbl>
-    <w:p/>
-    <w:p/>
     <w:p/>
     <w:p/>
     <w:p/>
@@ -1421,6 +1491,7 @@
     <w:tbl>
       <w:tblPr>
         <w:tblStyle w:val="TableGrid"/>
+        <w:tblpPr w:leftFromText="180" w:rightFromText="180" w:vertAnchor="text" w:horzAnchor="margin" w:tblpY="-767"/>
         <w:tblW w:w="0" w:type="auto"/>
         <w:tblLook w:val="04A0" w:firstRow="1" w:lastRow="0" w:firstColumn="1" w:lastColumn="0" w:noHBand="0" w:noVBand="1"/>
       </w:tblPr>
@@ -1436,6 +1507,7 @@
           </w:tcPr>
           <w:p>
             <w:r>
+              <w:lastRenderedPageBreak/>
               <w:t>Use Case</w:t>
             </w:r>
           </w:p>
@@ -1447,16 +1519,7 @@
           </w:tcPr>
           <w:p>
             <w:r>
-              <w:t xml:space="preserve">Update Patient </w:t>
-            </w:r>
-            <w:r>
-              <w:t>Bill</w:t>
-            </w:r>
-            <w:r>
-              <w:t xml:space="preserve"> Status</w:t>
-            </w:r>
-            <w:r>
-              <w:t xml:space="preserve"> </w:t>
+              <w:t>Approve New Staff Registration</w:t>
             </w:r>
           </w:p>
         </w:tc>
@@ -1479,7 +1542,7 @@
           </w:tcPr>
           <w:p>
             <w:r>
-              <w:t>Update the patient payment status from unpaid to paid</w:t>
+              <w:t>Approve and assign a shift for the newly registered staff</w:t>
             </w:r>
           </w:p>
         </w:tc>
@@ -1502,10 +1565,7 @@
           </w:tcPr>
           <w:p>
             <w:r>
-              <w:t xml:space="preserve">The patient </w:t>
-            </w:r>
-            <w:r>
-              <w:t>paid the necessary amount for the bill</w:t>
+              <w:t>An unregistered staff registered to become a staff in the application</w:t>
             </w:r>
           </w:p>
         </w:tc>
@@ -1528,34 +1588,7 @@
           </w:tcPr>
           <w:p>
             <w:r>
-              <w:t>After the patient pay the bill, administrator staff could update the status of those bill</w:t>
-            </w:r>
-            <w:r>
-              <w:t xml:space="preserve"> (di </w:t>
-            </w:r>
-            <w:proofErr w:type="spellStart"/>
-            <w:r>
-              <w:t>ganti</w:t>
-            </w:r>
-            <w:proofErr w:type="spellEnd"/>
-            <w:r>
-              <w:t xml:space="preserve"> ga </w:t>
-            </w:r>
-            <w:proofErr w:type="spellStart"/>
-            <w:r>
-              <w:t>usah</w:t>
-            </w:r>
-            <w:proofErr w:type="spellEnd"/>
-            <w:r>
-              <w:t xml:space="preserve"> </w:t>
-            </w:r>
-            <w:proofErr w:type="spellStart"/>
-            <w:r>
-              <w:t>kondisi</w:t>
-            </w:r>
-            <w:proofErr w:type="spellEnd"/>
-            <w:r>
-              <w:t>)</w:t>
+              <w:t xml:space="preserve">Administrator staff must approve and assign a staff for the newly registered staff by selecting an available shift for them  </w:t>
             </w:r>
           </w:p>
         </w:tc>
@@ -1606,10 +1639,7 @@
               </w:tabs>
             </w:pPr>
             <w:r>
-              <w:t xml:space="preserve">View </w:t>
-            </w:r>
-            <w:r>
-              <w:t>Patient Detail</w:t>
+              <w:t>Need to “View unapproved registration list” before approving the registration</w:t>
             </w:r>
           </w:p>
         </w:tc>
@@ -1632,7 +1662,7 @@
           </w:tcPr>
           <w:p>
             <w:r>
-              <w:t>None</w:t>
+              <w:t>Unregistered Staff</w:t>
             </w:r>
           </w:p>
         </w:tc>
@@ -1655,26 +1685,12 @@
           </w:tcPr>
           <w:p>
             <w:r>
-              <w:t>Patient must have already paid the bill</w:t>
-            </w:r>
-            <w:r>
-              <w:t xml:space="preserve"> (bill </w:t>
-            </w:r>
-            <w:proofErr w:type="spellStart"/>
-            <w:r>
-              <w:t>statusnya</w:t>
-            </w:r>
-            <w:proofErr w:type="spellEnd"/>
-            <w:r>
-              <w:t xml:space="preserve"> </w:t>
-            </w:r>
-            <w:proofErr w:type="spellStart"/>
-            <w:r>
-              <w:t>masih</w:t>
-            </w:r>
-            <w:proofErr w:type="spellEnd"/>
-            <w:r>
-              <w:t xml:space="preserve"> unpaid)</w:t>
+              <w:t>- Unregistered staff doesn’t have shift assigned to them</w:t>
+            </w:r>
+          </w:p>
+          <w:p>
+            <w:r>
+              <w:t xml:space="preserve">- The status of the registration is unauthorized </w:t>
             </w:r>
           </w:p>
         </w:tc>
@@ -1697,7 +1713,15 @@
           </w:tcPr>
           <w:p>
             <w:r>
-              <w:t>The bill status will be updated as ‘paid’</w:t>
+              <w:t>- Unregistered staff will have shift assigned to them</w:t>
+            </w:r>
+          </w:p>
+          <w:p>
+            <w:r>
+              <w:t xml:space="preserve">- </w:t>
+            </w:r>
+            <w:r>
+              <w:t>The status of the registration will be authorized</w:t>
             </w:r>
           </w:p>
         </w:tc>
@@ -1749,142 +1773,74 @@
           </w:tcPr>
           <w:p>
             <w:r>
-              <w:t xml:space="preserve">1. </w:t>
-            </w:r>
-            <w:r>
-              <w:t>User open patient list display</w:t>
+              <w:t>1. User open list of unapproved registration</w:t>
             </w:r>
           </w:p>
           <w:p/>
           <w:p>
             <w:r>
-              <w:t xml:space="preserve">2. User select </w:t>
-            </w:r>
-            <w:r>
-              <w:t>bill button of a patient</w:t>
-            </w:r>
+              <w:t xml:space="preserve">2. User select “approve” button of one of the request </w:t>
+            </w:r>
+          </w:p>
+          <w:p/>
+          <w:p>
+            <w:r>
+              <w:t xml:space="preserve">3. User assign the shift for the request </w:t>
+            </w:r>
+          </w:p>
+          <w:p/>
+        </w:tc>
+        <w:tc>
+          <w:tcPr>
+            <w:tcW w:w="2254" w:type="dxa"/>
+          </w:tcPr>
+          <w:p>
+            <w:r>
+              <w:t>1.1 System</w:t>
+            </w:r>
+            <w:r>
+              <w:t xml:space="preserve"> display all the unapproved registration</w:t>
+            </w:r>
+          </w:p>
+          <w:p>
             <w:r>
               <w:t xml:space="preserve"> </w:t>
+            </w:r>
+          </w:p>
+          <w:p>
+            <w:r>
+              <w:t>2.1 System display the detail of the request</w:t>
             </w:r>
           </w:p>
           <w:p/>
           <w:p/>
           <w:p>
             <w:r>
-              <w:t xml:space="preserve">3. User </w:t>
-            </w:r>
-            <w:r>
-              <w:t>select one of the patient bill</w:t>
-            </w:r>
-            <w:r>
-              <w:t xml:space="preserve"> (</w:t>
-            </w:r>
-            <w:proofErr w:type="spellStart"/>
-            <w:r>
-              <w:t>kasih</w:t>
-            </w:r>
-            <w:proofErr w:type="spellEnd"/>
-            <w:r>
-              <w:t xml:space="preserve"> </w:t>
-            </w:r>
-            <w:proofErr w:type="spellStart"/>
-            <w:r>
-              <w:t>validasi</w:t>
-            </w:r>
-            <w:proofErr w:type="spellEnd"/>
-            <w:r>
-              <w:t xml:space="preserve"> </w:t>
-            </w:r>
-            <w:proofErr w:type="spellStart"/>
-            <w:r>
-              <w:t>billnya</w:t>
-            </w:r>
-            <w:proofErr w:type="spellEnd"/>
-            <w:r>
-              <w:t xml:space="preserve"> </w:t>
-            </w:r>
-            <w:proofErr w:type="spellStart"/>
-            <w:r>
-              <w:t>belum</w:t>
-            </w:r>
-            <w:proofErr w:type="spellEnd"/>
-            <w:r>
-              <w:t xml:space="preserve"> </w:t>
-            </w:r>
-            <w:proofErr w:type="spellStart"/>
-            <w:r>
-              <w:t>dibayar</w:t>
-            </w:r>
-            <w:proofErr w:type="spellEnd"/>
-            <w:r>
-              <w:t>)</w:t>
-            </w:r>
-          </w:p>
-          <w:p/>
-          <w:p>
-            <w:r>
-              <w:t>4. User update the status of the bill as paid</w:t>
-            </w:r>
-          </w:p>
-          <w:p/>
-        </w:tc>
-        <w:tc>
-          <w:tcPr>
-            <w:tcW w:w="2254" w:type="dxa"/>
-          </w:tcPr>
-          <w:p>
-            <w:r>
-              <w:t xml:space="preserve">1.1 System display all </w:t>
-            </w:r>
-            <w:r>
-              <w:t>patient</w:t>
-            </w:r>
-          </w:p>
-          <w:p/>
-          <w:p>
-            <w:r>
-              <w:t xml:space="preserve">2.1 System display the </w:t>
-            </w:r>
-            <w:r>
-              <w:t>bill list of that patient</w:t>
-            </w:r>
-          </w:p>
-          <w:p/>
-          <w:p/>
-          <w:p>
-            <w:r>
-              <w:t>3</w:t>
-            </w:r>
-            <w:r>
-              <w:t xml:space="preserve">.1 </w:t>
-            </w:r>
-            <w:r>
-              <w:t xml:space="preserve">System </w:t>
-            </w:r>
-            <w:r>
-              <w:t>display the detail of the bill</w:t>
-            </w:r>
-          </w:p>
-          <w:p/>
-          <w:p>
-            <w:r>
-              <w:t>4.1</w:t>
-            </w:r>
-            <w:r>
-              <w:t xml:space="preserve"> </w:t>
-            </w:r>
-            <w:r>
-              <w:t>System validate the payment</w:t>
-            </w:r>
-          </w:p>
-          <w:p>
-            <w:r>
-              <w:t>4.2 System update the status of the bill</w:t>
-            </w:r>
-          </w:p>
-          <w:p>
-            <w:r>
-              <w:t xml:space="preserve"> </w:t>
+              <w:t>3.1</w:t>
+            </w:r>
+            <w:r>
+              <w:t xml:space="preserve"> System </w:t>
+            </w:r>
+            <w:r>
+              <w:t>validate the inputted data</w:t>
+            </w:r>
+          </w:p>
+          <w:p>
+            <w:r>
+              <w:t>3.2 System update the status of the registration to “authorized”</w:t>
+            </w:r>
+          </w:p>
+          <w:p>
+            <w:r>
+              <w:t>3.3 System save the registration data to staff collection</w:t>
+            </w:r>
+          </w:p>
+          <w:p>
+            <w:r>
+              <w:t>3.3</w:t>
+            </w:r>
+            <w:r>
+              <w:t xml:space="preserve"> System show success prompt to the user</w:t>
             </w:r>
           </w:p>
         </w:tc>
@@ -1906,40 +1862,25 @@
             <w:gridSpan w:val="2"/>
           </w:tcPr>
           <w:p>
-            <w:r>
-              <w:t>1.1 Bill has not been paid</w:t>
+            <w:pPr>
+              <w:pStyle w:val="ListParagraph"/>
+              <w:numPr>
+                <w:ilvl w:val="1"/>
+                <w:numId w:val="13"/>
+              </w:numPr>
+            </w:pPr>
+            <w:r>
+              <w:t>Email used to register is not valid</w:t>
+            </w:r>
+          </w:p>
+          <w:p>
+            <w:r>
+              <w:t>2.1  If the slot for the selected shift is not available, prompt user to select another shift</w:t>
             </w:r>
           </w:p>
         </w:tc>
       </w:tr>
     </w:tbl>
-    <w:p/>
-    <w:p/>
-    <w:p/>
-    <w:p/>
-    <w:p/>
-    <w:p/>
-    <w:p/>
-    <w:p/>
-    <w:p/>
-    <w:p/>
-    <w:p/>
-    <w:p/>
-    <w:p>
-      <w:r>
-        <w:softHyphen/>
-      </w:r>
-      <w:r>
-        <w:softHyphen/>
-      </w:r>
-      <w:r>
-        <w:softHyphen/>
-      </w:r>
-    </w:p>
-    <w:p/>
-    <w:p/>
-    <w:p/>
-    <w:p/>
     <w:p/>
     <w:p/>
     <w:p/>
@@ -1965,6 +1906,7 @@
           </w:tcPr>
           <w:p>
             <w:r>
+              <w:lastRenderedPageBreak/>
               <w:t>Use Case</w:t>
             </w:r>
           </w:p>
@@ -1976,7 +1918,16 @@
           </w:tcPr>
           <w:p>
             <w:r>
-              <w:t>Approve New Staff Registration</w:t>
+              <w:t xml:space="preserve">Update Patient </w:t>
+            </w:r>
+            <w:r>
+              <w:t>Bill</w:t>
+            </w:r>
+            <w:r>
+              <w:t xml:space="preserve"> Status</w:t>
+            </w:r>
+            <w:r>
+              <w:t xml:space="preserve"> </w:t>
             </w:r>
           </w:p>
         </w:tc>
@@ -1999,7 +1950,7 @@
           </w:tcPr>
           <w:p>
             <w:r>
-              <w:t>Approve and assign a shift for the newly registered staff</w:t>
+              <w:t>Update the patient payment status from unpaid to paid</w:t>
             </w:r>
           </w:p>
         </w:tc>
@@ -2022,10 +1973,10 @@
           </w:tcPr>
           <w:p>
             <w:r>
-              <w:t>An un</w:t>
-            </w:r>
-            <w:r>
-              <w:t>registered staff registered to become a staff in the application</w:t>
+              <w:t xml:space="preserve">The patient </w:t>
+            </w:r>
+            <w:r>
+              <w:t>paid the necessary amount for the bill</w:t>
             </w:r>
           </w:p>
         </w:tc>
@@ -2048,18 +1999,13 @@
           </w:tcPr>
           <w:p>
             <w:r>
-              <w:t>Administrator staff must approve and assign a staff for the newly registered staff by selecting</w:t>
-            </w:r>
-            <w:r>
-              <w:t xml:space="preserve"> (ga </w:t>
-            </w:r>
-            <w:proofErr w:type="spellStart"/>
-            <w:r>
-              <w:t>lengkap</w:t>
-            </w:r>
-            <w:proofErr w:type="spellEnd"/>
-            <w:r>
-              <w:t xml:space="preserve">)  </w:t>
+              <w:t>A</w:t>
+            </w:r>
+            <w:r>
+              <w:t xml:space="preserve">dministrator staff update the status of </w:t>
+            </w:r>
+            <w:r>
+              <w:t>the bill after the patient pays them</w:t>
             </w:r>
           </w:p>
         </w:tc>
@@ -2110,26 +2056,7 @@
               </w:tabs>
             </w:pPr>
             <w:r>
-              <w:t>Register as User</w:t>
-            </w:r>
-            <w:r>
-              <w:t xml:space="preserve"> (</w:t>
-            </w:r>
-            <w:proofErr w:type="spellStart"/>
-            <w:r>
-              <w:t>kasih</w:t>
-            </w:r>
-            <w:proofErr w:type="spellEnd"/>
-            <w:r>
-              <w:t xml:space="preserve"> </w:t>
-            </w:r>
-            <w:proofErr w:type="spellStart"/>
-            <w:r>
-              <w:t>relasi</w:t>
-            </w:r>
-            <w:proofErr w:type="spellEnd"/>
-            <w:r>
-              <w:t xml:space="preserve">) </w:t>
+              <w:t>Need to “View patient detail” before able to update the patient bill status</w:t>
             </w:r>
           </w:p>
         </w:tc>
@@ -2152,7 +2079,7 @@
           </w:tcPr>
           <w:p>
             <w:r>
-              <w:t>Unregistered Staff</w:t>
+              <w:t>None</w:t>
             </w:r>
           </w:p>
         </w:tc>
@@ -2175,39 +2102,7 @@
           </w:tcPr>
           <w:p>
             <w:r>
-              <w:t xml:space="preserve">Email used to registered must be valid, </w:t>
-            </w:r>
-          </w:p>
-          <w:p>
-            <w:r>
-              <w:t>A shift must be assigned to the newly registered staff</w:t>
-            </w:r>
-            <w:r>
-              <w:t xml:space="preserve"> (</w:t>
-            </w:r>
-            <w:proofErr w:type="spellStart"/>
-            <w:r>
-              <w:t>staffnya</w:t>
-            </w:r>
-            <w:proofErr w:type="spellEnd"/>
-            <w:r>
-              <w:t xml:space="preserve"> </w:t>
-            </w:r>
-            <w:proofErr w:type="spellStart"/>
-            <w:r>
-              <w:t>belum</w:t>
-            </w:r>
-            <w:proofErr w:type="spellEnd"/>
-            <w:r>
-              <w:t xml:space="preserve"> punya shift, status </w:t>
-            </w:r>
-            <w:proofErr w:type="spellStart"/>
-            <w:r>
-              <w:t>accountnya</w:t>
-            </w:r>
-            <w:proofErr w:type="spellEnd"/>
-            <w:r>
-              <w:t xml:space="preserve"> disable)</w:t>
+              <w:t>- The bill status is “unpaid”</w:t>
             </w:r>
           </w:p>
         </w:tc>
@@ -2230,31 +2125,22 @@
           </w:tcPr>
           <w:p>
             <w:r>
-              <w:t>A role of staff is assigned to the newly registered staff,</w:t>
-            </w:r>
-          </w:p>
-          <w:p>
-            <w:r>
-              <w:t>A shift is assign to the newly registered staff</w:t>
-            </w:r>
-            <w:r>
-              <w:t xml:space="preserve"> (</w:t>
-            </w:r>
-            <w:proofErr w:type="spellStart"/>
-            <w:r>
-              <w:t>jadi</w:t>
-            </w:r>
-            <w:proofErr w:type="spellEnd"/>
-            <w:r>
-              <w:t xml:space="preserve"> punya shift, </w:t>
-            </w:r>
-            <w:proofErr w:type="spellStart"/>
-            <w:r>
-              <w:t>jadi</w:t>
-            </w:r>
-            <w:proofErr w:type="spellEnd"/>
-            <w:r>
-              <w:t xml:space="preserve"> enable) </w:t>
+              <w:t xml:space="preserve">- </w:t>
+            </w:r>
+            <w:r>
+              <w:t>The bill status will be updated as ‘</w:t>
+            </w:r>
+            <w:r>
+              <w:t>”</w:t>
+            </w:r>
+            <w:r>
+              <w:t>p</w:t>
+            </w:r>
+            <w:r>
+              <w:t>aid</w:t>
+            </w:r>
+            <w:r>
+              <w:t>”</w:t>
             </w:r>
           </w:p>
         </w:tc>
@@ -2309,78 +2195,46 @@
               <w:t xml:space="preserve">1. </w:t>
             </w:r>
             <w:r>
-              <w:t xml:space="preserve">User </w:t>
-            </w:r>
-            <w:r>
-              <w:t>open list of unapproved registration</w:t>
+              <w:t>User open patient list display</w:t>
             </w:r>
           </w:p>
           <w:p/>
           <w:p>
             <w:r>
-              <w:t xml:space="preserve">2. User </w:t>
-            </w:r>
-            <w:r>
-              <w:t xml:space="preserve">selects </w:t>
-            </w:r>
-            <w:r>
-              <w:t>one of the request</w:t>
+              <w:t xml:space="preserve">2. User select </w:t>
+            </w:r>
+            <w:r>
+              <w:t>a patient</w:t>
             </w:r>
           </w:p>
           <w:p/>
           <w:p>
             <w:r>
-              <w:lastRenderedPageBreak/>
-              <w:t xml:space="preserve">3. User </w:t>
-            </w:r>
-            <w:r>
-              <w:t xml:space="preserve">select assign </w:t>
-            </w:r>
-            <w:r>
-              <w:t xml:space="preserve">shift </w:t>
-            </w:r>
-            <w:r>
-              <w:t xml:space="preserve">button </w:t>
+              <w:t xml:space="preserve">3. User select “bill” button </w:t>
             </w:r>
           </w:p>
           <w:p/>
           <w:p/>
           <w:p>
             <w:r>
-              <w:t xml:space="preserve">4. User </w:t>
-            </w:r>
-            <w:r>
-              <w:t>assign one of the shift for the request</w:t>
-            </w:r>
-          </w:p>
-          <w:p/>
-          <w:p>
-            <w:r>
-              <w:t xml:space="preserve">(get data 1.1, display data 1.2) </w:t>
+              <w:t xml:space="preserve">3. User </w:t>
+            </w:r>
+            <w:r>
+              <w:t>select one of the patient bill</w:t>
+            </w:r>
+            <w:r>
+              <w:t xml:space="preserve"> </w:t>
             </w:r>
           </w:p>
           <w:p/>
           <w:p/>
-          <w:p>
-            <w:r>
-              <w:t>5</w:t>
-            </w:r>
-            <w:r>
-              <w:t xml:space="preserve">. </w:t>
-            </w:r>
-            <w:r>
-              <w:t xml:space="preserve">User </w:t>
-            </w:r>
-            <w:r>
-              <w:t>select</w:t>
-            </w:r>
-            <w:r>
-              <w:t xml:space="preserve">s </w:t>
-            </w:r>
-            <w:r>
-              <w:t>approve request button</w:t>
-            </w:r>
-          </w:p>
+          <w:p/>
+          <w:p>
+            <w:r>
+              <w:t>4. User update the status of the bill as paid</w:t>
+            </w:r>
+          </w:p>
+          <w:p/>
         </w:tc>
         <w:tc>
           <w:tcPr>
@@ -2388,72 +2242,76 @@
           </w:tcPr>
           <w:p>
             <w:r>
-              <w:lastRenderedPageBreak/>
-              <w:t xml:space="preserve">1.1 </w:t>
-            </w:r>
-            <w:r>
-              <w:t xml:space="preserve">System display all unapproved registration </w:t>
+              <w:t xml:space="preserve">1.1 System display all </w:t>
+            </w:r>
+            <w:r>
+              <w:t>patient</w:t>
             </w:r>
           </w:p>
           <w:p/>
           <w:p>
             <w:r>
-              <w:t xml:space="preserve">2.1 System </w:t>
-            </w:r>
-            <w:r>
-              <w:t>display the detail of the request</w:t>
+              <w:t xml:space="preserve">2.1 System display the </w:t>
+            </w:r>
+            <w:r>
+              <w:t>detail of that patient</w:t>
             </w:r>
           </w:p>
           <w:p/>
           <w:p>
             <w:r>
-              <w:lastRenderedPageBreak/>
+              <w:t>3.2 System display the</w:t>
+            </w:r>
+            <w:r>
+              <w:t xml:space="preserve"> list of </w:t>
+            </w:r>
+            <w:r>
+              <w:t xml:space="preserve">bill of </w:t>
+            </w:r>
+            <w:r>
+              <w:t>that patient</w:t>
+            </w:r>
+          </w:p>
+          <w:p/>
+          <w:p>
+            <w:r>
               <w:t>3</w:t>
             </w:r>
             <w:r>
-              <w:t>.</w:t>
-            </w:r>
-            <w:r>
-              <w:t>1</w:t>
+              <w:t xml:space="preserve">.1 </w:t>
+            </w:r>
+            <w:r>
+              <w:t xml:space="preserve">System </w:t>
+            </w:r>
+            <w:r>
+              <w:t>display the detail of the bill</w:t>
+            </w:r>
+          </w:p>
+          <w:p>
+            <w:r>
+              <w:t xml:space="preserve">3.2 Validate the status of the bill </w:t>
+            </w:r>
+          </w:p>
+          <w:p/>
+          <w:p>
+            <w:r>
+              <w:t>4.1</w:t>
             </w:r>
             <w:r>
               <w:t xml:space="preserve"> </w:t>
             </w:r>
             <w:r>
-              <w:t xml:space="preserve">Display all staff shift with the same role </w:t>
-            </w:r>
-          </w:p>
-          <w:p/>
-          <w:p>
-            <w:r>
-              <w:t xml:space="preserve">4.1 </w:t>
-            </w:r>
-            <w:r>
-              <w:t>System save the assigned staff</w:t>
-            </w:r>
-          </w:p>
-          <w:p>
-            <w:r>
-              <w:t>4.2 System display the detail of the request</w:t>
-            </w:r>
-          </w:p>
-          <w:p/>
-          <w:p>
-            <w:r>
-              <w:t xml:space="preserve">5.2 System </w:t>
-            </w:r>
-            <w:r>
-              <w:t>registered the data of the unregistered staff as a new staff</w:t>
-            </w:r>
-          </w:p>
-          <w:p>
-            <w:r>
-              <w:t>5.3 System remove the request from the list</w:t>
-            </w:r>
-          </w:p>
-          <w:p>
-            <w:r>
-              <w:t>5.4 System show success prompt to the user</w:t>
+              <w:t>System validate the payment</w:t>
+            </w:r>
+          </w:p>
+          <w:p>
+            <w:r>
+              <w:t>4.2 System update the status of the bill</w:t>
+            </w:r>
+          </w:p>
+          <w:p>
+            <w:r>
+              <w:t xml:space="preserve"> </w:t>
             </w:r>
           </w:p>
         </w:tc>
@@ -2465,7 +2323,6 @@
           </w:tcPr>
           <w:p>
             <w:r>
-              <w:lastRenderedPageBreak/>
               <w:t>Exception Conditions</w:t>
             </w:r>
           </w:p>
@@ -2476,25 +2333,33 @@
             <w:gridSpan w:val="2"/>
           </w:tcPr>
           <w:p>
-            <w:pPr>
-              <w:pStyle w:val="ListParagraph"/>
-              <w:numPr>
-                <w:ilvl w:val="1"/>
-                <w:numId w:val="13"/>
-              </w:numPr>
-            </w:pPr>
-            <w:r>
-              <w:t>Email used to register is not valid</w:t>
-            </w:r>
-          </w:p>
-          <w:p>
-            <w:r>
-              <w:t>2.1  If the slot for the selected shift is not available, prompt user to select another shift</w:t>
+            <w:r>
+              <w:t>1.</w:t>
+            </w:r>
+            <w:commentRangeStart w:id="5"/>
+            <w:r>
+              <w:t>1 Bill has not been paid</w:t>
+            </w:r>
+            <w:commentRangeEnd w:id="5"/>
+            <w:r>
+              <w:rPr>
+                <w:rStyle w:val="CommentReference"/>
+              </w:rPr>
+              <w:commentReference w:id="5"/>
             </w:r>
           </w:p>
         </w:tc>
       </w:tr>
     </w:tbl>
+    <w:p/>
+    <w:p/>
+    <w:p/>
+    <w:p/>
+    <w:p/>
+    <w:p/>
+    <w:p/>
+    <w:p/>
+    <w:p/>
     <w:p/>
     <w:sectPr>
       <w:pgSz w:w="11906" w:h="16838"/>
@@ -2506,6 +2371,127 @@
 </w:document>
 </file>
 
+<file path=word/comments.xml><?xml version="1.0" encoding="utf-8"?>
+<w:comments xmlns:wpc="http://schemas.microsoft.com/office/word/2010/wordprocessingCanvas" xmlns:cx="http://schemas.microsoft.com/office/drawing/2014/chartex" xmlns:cx1="http://schemas.microsoft.com/office/drawing/2015/9/8/chartex" xmlns:cx2="http://schemas.microsoft.com/office/drawing/2015/10/21/chartex" xmlns:cx3="http://schemas.microsoft.com/office/drawing/2016/5/9/chartex" xmlns:cx4="http://schemas.microsoft.com/office/drawing/2016/5/10/chartex" xmlns:cx5="http://schemas.microsoft.com/office/drawing/2016/5/11/chartex" xmlns:cx6="http://schemas.microsoft.com/office/drawing/2016/5/12/chartex" xmlns:cx7="http://schemas.microsoft.com/office/drawing/2016/5/13/chartex" xmlns:cx8="http://schemas.microsoft.com/office/drawing/2016/5/14/chartex" xmlns:mc="http://schemas.openxmlformats.org/markup-compatibility/2006" xmlns:aink="http://schemas.microsoft.com/office/drawing/2016/ink" xmlns:am3d="http://schemas.microsoft.com/office/drawing/2017/model3d" xmlns:o="urn:schemas-microsoft-com:office:office" xmlns:oel="http://schemas.microsoft.com/office/2019/extlst" xmlns:r="http://schemas.openxmlformats.org/officeDocument/2006/relationships" xmlns:m="http://schemas.openxmlformats.org/officeDocument/2006/math" xmlns:v="urn:schemas-microsoft-com:vml" xmlns:wp14="http://schemas.microsoft.com/office/word/2010/wordprocessingDrawing" xmlns:wp="http://schemas.openxmlformats.org/drawingml/2006/wordprocessingDrawing" xmlns:w10="urn:schemas-microsoft-com:office:word" xmlns:w="http://schemas.openxmlformats.org/wordprocessingml/2006/main" xmlns:w14="http://schemas.microsoft.com/office/word/2010/wordml" xmlns:w15="http://schemas.microsoft.com/office/word/2012/wordml" xmlns:w16cex="http://schemas.microsoft.com/office/word/2018/wordml/cex" xmlns:w16cid="http://schemas.microsoft.com/office/word/2016/wordml/cid" xmlns:w16="http://schemas.microsoft.com/office/word/2018/wordml" xmlns:w16sdtdh="http://schemas.microsoft.com/office/word/2020/wordml/sdtdatahash" xmlns:w16se="http://schemas.microsoft.com/office/word/2015/wordml/symex" xmlns:wpg="http://schemas.microsoft.com/office/word/2010/wordprocessingGroup" xmlns:wpi="http://schemas.microsoft.com/office/word/2010/wordprocessingInk" xmlns:wne="http://schemas.microsoft.com/office/word/2006/wordml" xmlns:wps="http://schemas.microsoft.com/office/word/2010/wordprocessingShape" mc:Ignorable="w14 w15 w16se w16cid w16 w16cex w16sdtdh wp14">
+  <w:comment w:id="0" w:author="Trinity Loren" w:date="2023-07-04T19:57:00Z" w:initials="TL">
+    <w:p>
+      <w:r>
+        <w:rPr>
+          <w:rStyle w:val="CommentReference"/>
+        </w:rPr>
+        <w:annotationRef/>
+      </w:r>
+      <w:r>
+        <w:rPr>
+          <w:sz w:val="20"/>
+          <w:szCs w:val="25"/>
+        </w:rPr>
+        <w:t>kasih validasi buat nunjukin button tertentu</w:t>
+      </w:r>
+    </w:p>
+  </w:comment>
+  <w:comment w:id="1" w:author="Trinity Loren" w:date="2023-07-11T17:46:00Z" w:initials="TL">
+    <w:p>
+      <w:r>
+        <w:rPr>
+          <w:rStyle w:val="CommentReference"/>
+        </w:rPr>
+        <w:annotationRef/>
+      </w:r>
+      <w:r>
+        <w:rPr>
+          <w:sz w:val="20"/>
+          <w:szCs w:val="25"/>
+        </w:rPr>
+        <w:t>done</w:t>
+      </w:r>
+    </w:p>
+    <w:p/>
+  </w:comment>
+  <w:comment w:id="2" w:author="Trinity Loren" w:date="2023-07-04T19:57:00Z" w:initials="TL">
+    <w:p>
+      <w:r>
+        <w:rPr>
+          <w:rStyle w:val="CommentReference"/>
+        </w:rPr>
+        <w:annotationRef/>
+      </w:r>
+      <w:r>
+        <w:rPr>
+          <w:sz w:val="20"/>
+          <w:szCs w:val="25"/>
+        </w:rPr>
+        <w:t>salah penomoran exception,sa main dengan activity</w:t>
+      </w:r>
+    </w:p>
+  </w:comment>
+  <w:comment w:id="4" w:author="Trinity Loren" w:date="2023-07-04T19:58:00Z" w:initials="TL">
+    <w:p>
+      <w:r>
+        <w:rPr>
+          <w:rStyle w:val="CommentReference"/>
+        </w:rPr>
+        <w:annotationRef/>
+      </w:r>
+      <w:r>
+        <w:rPr>
+          <w:sz w:val="20"/>
+          <w:szCs w:val="25"/>
+        </w:rPr>
+        <w:t>status bed salah</w:t>
+      </w:r>
+    </w:p>
+  </w:comment>
+  <w:comment w:id="5" w:author="Trinity Loren" w:date="2023-07-04T20:03:00Z" w:initials="TL">
+    <w:p>
+      <w:r>
+        <w:rPr>
+          <w:rStyle w:val="CommentReference"/>
+        </w:rPr>
+        <w:annotationRef/>
+      </w:r>
+      <w:r>
+        <w:rPr>
+          <w:sz w:val="20"/>
+          <w:szCs w:val="25"/>
+        </w:rPr>
+        <w:t>harusnya yg udh paid</w:t>
+      </w:r>
+    </w:p>
+  </w:comment>
+</w:comments>
+</file>
+
+<file path=word/commentsExtended.xml><?xml version="1.0" encoding="utf-8"?>
+<w15:commentsEx xmlns:wpc="http://schemas.microsoft.com/office/word/2010/wordprocessingCanvas" xmlns:cx="http://schemas.microsoft.com/office/drawing/2014/chartex" xmlns:cx1="http://schemas.microsoft.com/office/drawing/2015/9/8/chartex" xmlns:cx2="http://schemas.microsoft.com/office/drawing/2015/10/21/chartex" xmlns:cx3="http://schemas.microsoft.com/office/drawing/2016/5/9/chartex" xmlns:cx4="http://schemas.microsoft.com/office/drawing/2016/5/10/chartex" xmlns:cx5="http://schemas.microsoft.com/office/drawing/2016/5/11/chartex" xmlns:cx6="http://schemas.microsoft.com/office/drawing/2016/5/12/chartex" xmlns:cx7="http://schemas.microsoft.com/office/drawing/2016/5/13/chartex" xmlns:cx8="http://schemas.microsoft.com/office/drawing/2016/5/14/chartex" xmlns:mc="http://schemas.openxmlformats.org/markup-compatibility/2006" xmlns:aink="http://schemas.microsoft.com/office/drawing/2016/ink" xmlns:am3d="http://schemas.microsoft.com/office/drawing/2017/model3d" xmlns:o="urn:schemas-microsoft-com:office:office" xmlns:oel="http://schemas.microsoft.com/office/2019/extlst" xmlns:r="http://schemas.openxmlformats.org/officeDocument/2006/relationships" xmlns:m="http://schemas.openxmlformats.org/officeDocument/2006/math" xmlns:v="urn:schemas-microsoft-com:vml" xmlns:wp14="http://schemas.microsoft.com/office/word/2010/wordprocessingDrawing" xmlns:wp="http://schemas.openxmlformats.org/drawingml/2006/wordprocessingDrawing" xmlns:w10="urn:schemas-microsoft-com:office:word" xmlns:w="http://schemas.openxmlformats.org/wordprocessingml/2006/main" xmlns:w14="http://schemas.microsoft.com/office/word/2010/wordml" xmlns:w15="http://schemas.microsoft.com/office/word/2012/wordml" xmlns:w16cex="http://schemas.microsoft.com/office/word/2018/wordml/cex" xmlns:w16cid="http://schemas.microsoft.com/office/word/2016/wordml/cid" xmlns:w16="http://schemas.microsoft.com/office/word/2018/wordml" xmlns:w16sdtdh="http://schemas.microsoft.com/office/word/2020/wordml/sdtdatahash" xmlns:w16se="http://schemas.microsoft.com/office/word/2015/wordml/symex" xmlns:wpg="http://schemas.microsoft.com/office/word/2010/wordprocessingGroup" xmlns:wpi="http://schemas.microsoft.com/office/word/2010/wordprocessingInk" xmlns:wne="http://schemas.microsoft.com/office/word/2006/wordml" xmlns:wps="http://schemas.microsoft.com/office/word/2010/wordprocessingShape" mc:Ignorable="w14 w15 w16se w16cid w16 w16cex w16sdtdh wp14">
+  <w15:commentEx w15:paraId="5D4F3316" w15:done="0"/>
+  <w15:commentEx w15:paraId="15626617" w15:paraIdParent="5D4F3316" w15:done="0"/>
+  <w15:commentEx w15:paraId="4AED0491" w15:done="0"/>
+  <w15:commentEx w15:paraId="5C539F0E" w15:done="0"/>
+  <w15:commentEx w15:paraId="25540624" w15:done="0"/>
+</w15:commentsEx>
+</file>
+
+<file path=word/commentsExtensible.xml><?xml version="1.0" encoding="utf-8"?>
+<w16cex:commentsExtensible xmlns:wpc="http://schemas.microsoft.com/office/word/2010/wordprocessingCanvas" xmlns:cx="http://schemas.microsoft.com/office/drawing/2014/chartex" xmlns:cx1="http://schemas.microsoft.com/office/drawing/2015/9/8/chartex" xmlns:cx2="http://schemas.microsoft.com/office/drawing/2015/10/21/chartex" xmlns:cx3="http://schemas.microsoft.com/office/drawing/2016/5/9/chartex" xmlns:cx4="http://schemas.microsoft.com/office/drawing/2016/5/10/chartex" xmlns:cx5="http://schemas.microsoft.com/office/drawing/2016/5/11/chartex" xmlns:cx6="http://schemas.microsoft.com/office/drawing/2016/5/12/chartex" xmlns:cx7="http://schemas.microsoft.com/office/drawing/2016/5/13/chartex" xmlns:cx8="http://schemas.microsoft.com/office/drawing/2016/5/14/chartex" xmlns:mc="http://schemas.openxmlformats.org/markup-compatibility/2006" xmlns:aink="http://schemas.microsoft.com/office/drawing/2016/ink" xmlns:am3d="http://schemas.microsoft.com/office/drawing/2017/model3d" xmlns:o="urn:schemas-microsoft-com:office:office" xmlns:oel="http://schemas.microsoft.com/office/2019/extlst" xmlns:r="http://schemas.openxmlformats.org/officeDocument/2006/relationships" xmlns:m="http://schemas.openxmlformats.org/officeDocument/2006/math" xmlns:v="urn:schemas-microsoft-com:vml" xmlns:wp14="http://schemas.microsoft.com/office/word/2010/wordprocessingDrawing" xmlns:wp="http://schemas.openxmlformats.org/drawingml/2006/wordprocessingDrawing" xmlns:w10="urn:schemas-microsoft-com:office:word" xmlns:w="http://schemas.openxmlformats.org/wordprocessingml/2006/main" xmlns:w14="http://schemas.microsoft.com/office/word/2010/wordml" xmlns:w15="http://schemas.microsoft.com/office/word/2012/wordml" xmlns:w16cex="http://schemas.microsoft.com/office/word/2018/wordml/cex" xmlns:w16cid="http://schemas.microsoft.com/office/word/2016/wordml/cid" xmlns:w16="http://schemas.microsoft.com/office/word/2018/wordml" xmlns:w16sdtdh="http://schemas.microsoft.com/office/word/2020/wordml/sdtdatahash" xmlns:w16se="http://schemas.microsoft.com/office/word/2015/wordml/symex" xmlns:wpg="http://schemas.microsoft.com/office/word/2010/wordprocessingGroup" xmlns:wpi="http://schemas.microsoft.com/office/word/2010/wordprocessingInk" xmlns:wne="http://schemas.microsoft.com/office/word/2006/wordml" xmlns:wps="http://schemas.microsoft.com/office/word/2010/wordprocessingShape" mc:Ignorable="w14 w15 w16se w16cid w16 w16cex w16sdtdh wp14">
+  <w16cex:commentExtensible w16cex:durableId="284EF818" w16cex:dateUtc="2023-07-04T12:57:00Z"/>
+  <w16cex:commentExtensible w16cex:durableId="285813EC" w16cex:dateUtc="2023-07-11T10:46:00Z"/>
+  <w16cex:commentExtensible w16cex:durableId="284EF829" w16cex:dateUtc="2023-07-04T12:57:00Z"/>
+  <w16cex:commentExtensible w16cex:durableId="284EF861" w16cex:dateUtc="2023-07-04T12:58:00Z"/>
+  <w16cex:commentExtensible w16cex:durableId="284EF974" w16cex:dateUtc="2023-07-04T13:03:00Z"/>
+</w16cex:commentsExtensible>
+</file>
+
+<file path=word/commentsIds.xml><?xml version="1.0" encoding="utf-8"?>
+<w16cid:commentsIds xmlns:wpc="http://schemas.microsoft.com/office/word/2010/wordprocessingCanvas" xmlns:cx="http://schemas.microsoft.com/office/drawing/2014/chartex" xmlns:cx1="http://schemas.microsoft.com/office/drawing/2015/9/8/chartex" xmlns:cx2="http://schemas.microsoft.com/office/drawing/2015/10/21/chartex" xmlns:cx3="http://schemas.microsoft.com/office/drawing/2016/5/9/chartex" xmlns:cx4="http://schemas.microsoft.com/office/drawing/2016/5/10/chartex" xmlns:cx5="http://schemas.microsoft.com/office/drawing/2016/5/11/chartex" xmlns:cx6="http://schemas.microsoft.com/office/drawing/2016/5/12/chartex" xmlns:cx7="http://schemas.microsoft.com/office/drawing/2016/5/13/chartex" xmlns:cx8="http://schemas.microsoft.com/office/drawing/2016/5/14/chartex" xmlns:mc="http://schemas.openxmlformats.org/markup-compatibility/2006" xmlns:aink="http://schemas.microsoft.com/office/drawing/2016/ink" xmlns:am3d="http://schemas.microsoft.com/office/drawing/2017/model3d" xmlns:o="urn:schemas-microsoft-com:office:office" xmlns:oel="http://schemas.microsoft.com/office/2019/extlst" xmlns:r="http://schemas.openxmlformats.org/officeDocument/2006/relationships" xmlns:m="http://schemas.openxmlformats.org/officeDocument/2006/math" xmlns:v="urn:schemas-microsoft-com:vml" xmlns:wp14="http://schemas.microsoft.com/office/word/2010/wordprocessingDrawing" xmlns:wp="http://schemas.openxmlformats.org/drawingml/2006/wordprocessingDrawing" xmlns:w10="urn:schemas-microsoft-com:office:word" xmlns:w="http://schemas.openxmlformats.org/wordprocessingml/2006/main" xmlns:w14="http://schemas.microsoft.com/office/word/2010/wordml" xmlns:w15="http://schemas.microsoft.com/office/word/2012/wordml" xmlns:w16cex="http://schemas.microsoft.com/office/word/2018/wordml/cex" xmlns:w16cid="http://schemas.microsoft.com/office/word/2016/wordml/cid" xmlns:w16="http://schemas.microsoft.com/office/word/2018/wordml" xmlns:w16sdtdh="http://schemas.microsoft.com/office/word/2020/wordml/sdtdatahash" xmlns:w16se="http://schemas.microsoft.com/office/word/2015/wordml/symex" xmlns:wpg="http://schemas.microsoft.com/office/word/2010/wordprocessingGroup" xmlns:wpi="http://schemas.microsoft.com/office/word/2010/wordprocessingInk" xmlns:wne="http://schemas.microsoft.com/office/word/2006/wordml" xmlns:wps="http://schemas.microsoft.com/office/word/2010/wordprocessingShape" mc:Ignorable="w14 w15 w16se w16cid w16 w16cex w16sdtdh wp14">
+  <w16cid:commentId w16cid:paraId="5D4F3316" w16cid:durableId="284EF818"/>
+  <w16cid:commentId w16cid:paraId="15626617" w16cid:durableId="285813EC"/>
+  <w16cid:commentId w16cid:paraId="4AED0491" w16cid:durableId="284EF829"/>
+  <w16cid:commentId w16cid:paraId="5C539F0E" w16cid:durableId="284EF861"/>
+  <w16cid:commentId w16cid:paraId="25540624" w16cid:durableId="284EF974"/>
+</w16cid:commentsIds>
+</file>
+
 <file path=word/numbering.xml><?xml version="1.0" encoding="utf-8"?>
 <w:numbering xmlns:wpc="http://schemas.microsoft.com/office/word/2010/wordprocessingCanvas" xmlns:cx="http://schemas.microsoft.com/office/drawing/2014/chartex" xmlns:cx1="http://schemas.microsoft.com/office/drawing/2015/9/8/chartex" xmlns:cx2="http://schemas.microsoft.com/office/drawing/2015/10/21/chartex" xmlns:cx3="http://schemas.microsoft.com/office/drawing/2016/5/9/chartex" xmlns:cx4="http://schemas.microsoft.com/office/drawing/2016/5/10/chartex" xmlns:cx5="http://schemas.microsoft.com/office/drawing/2016/5/11/chartex" xmlns:cx6="http://schemas.microsoft.com/office/drawing/2016/5/12/chartex" xmlns:cx7="http://schemas.microsoft.com/office/drawing/2016/5/13/chartex" xmlns:cx8="http://schemas.microsoft.com/office/drawing/2016/5/14/chartex" xmlns:mc="http://schemas.openxmlformats.org/markup-compatibility/2006" xmlns:aink="http://schemas.microsoft.com/office/drawing/2016/ink" xmlns:am3d="http://schemas.microsoft.com/office/drawing/2017/model3d" xmlns:o="urn:schemas-microsoft-com:office:office" xmlns:oel="http://schemas.microsoft.com/office/2019/extlst" xmlns:r="http://schemas.openxmlformats.org/officeDocument/2006/relationships" xmlns:m="http://schemas.openxmlformats.org/officeDocument/2006/math" xmlns:v="urn:schemas-microsoft-com:vml" xmlns:wp14="http://schemas.microsoft.com/office/word/2010/wordprocessingDrawing" xmlns:wp="http://schemas.openxmlformats.org/drawingml/2006/wordprocessingDrawing" xmlns:w10="urn:schemas-microsoft-com:office:word" xmlns:w="http://schemas.openxmlformats.org/wordprocessingml/2006/main" xmlns:w14="http://schemas.microsoft.com/office/word/2010/wordml" xmlns:w15="http://schemas.microsoft.com/office/word/2012/wordml" xmlns:w16cex="http://schemas.microsoft.com/office/word/2018/wordml/cex" xmlns:w16cid="http://schemas.microsoft.com/office/word/2016/wordml/cid" xmlns:w16="http://schemas.microsoft.com/office/word/2018/wordml" xmlns:w16sdtdh="http://schemas.microsoft.com/office/word/2020/wordml/sdtdatahash" xmlns:w16se="http://schemas.microsoft.com/office/word/2015/wordml/symex" xmlns:wpg="http://schemas.microsoft.com/office/word/2010/wordprocessingGroup" xmlns:wpi="http://schemas.microsoft.com/office/word/2010/wordprocessingInk" xmlns:wne="http://schemas.microsoft.com/office/word/2006/wordml" xmlns:wps="http://schemas.microsoft.com/office/word/2010/wordprocessingShape" mc:Ignorable="w14 w15 w16se w16cid w16 w16cex w16sdtdh wp14">
   <w:abstractNum w:abstractNumId="0" w15:restartNumberingAfterBreak="0">
@@ -2735,6 +2721,119 @@
     </w:lvl>
   </w:abstractNum>
   <w:abstractNum w:abstractNumId="2" w15:restartNumberingAfterBreak="0">
+    <w:nsid w:val="04073C9C"/>
+    <w:multiLevelType w:val="hybridMultilevel"/>
+    <w:tmpl w:val="7EF86502"/>
+    <w:lvl w:ilvl="0" w:tplc="3A08A42A">
+      <w:start w:val="2"/>
+      <w:numFmt w:val="bullet"/>
+      <w:lvlText w:val="-"/>
+      <w:lvlJc w:val="left"/>
+      <w:pPr>
+        <w:ind w:left="720" w:hanging="360"/>
+      </w:pPr>
+      <w:rPr>
+        <w:rFonts w:ascii="Calibri" w:eastAsiaTheme="minorHAnsi" w:hAnsi="Calibri" w:cs="Calibri" w:hint="default"/>
+      </w:rPr>
+    </w:lvl>
+    <w:lvl w:ilvl="1" w:tplc="04090003" w:tentative="1">
+      <w:start w:val="1"/>
+      <w:numFmt w:val="bullet"/>
+      <w:lvlText w:val="o"/>
+      <w:lvlJc w:val="left"/>
+      <w:pPr>
+        <w:ind w:left="1440" w:hanging="360"/>
+      </w:pPr>
+      <w:rPr>
+        <w:rFonts w:ascii="Courier New" w:hAnsi="Courier New" w:cs="Courier New" w:hint="default"/>
+      </w:rPr>
+    </w:lvl>
+    <w:lvl w:ilvl="2" w:tplc="04090005" w:tentative="1">
+      <w:start w:val="1"/>
+      <w:numFmt w:val="bullet"/>
+      <w:lvlText w:val=""/>
+      <w:lvlJc w:val="left"/>
+      <w:pPr>
+        <w:ind w:left="2160" w:hanging="360"/>
+      </w:pPr>
+      <w:rPr>
+        <w:rFonts w:ascii="Wingdings" w:hAnsi="Wingdings" w:hint="default"/>
+      </w:rPr>
+    </w:lvl>
+    <w:lvl w:ilvl="3" w:tplc="04090001" w:tentative="1">
+      <w:start w:val="1"/>
+      <w:numFmt w:val="bullet"/>
+      <w:lvlText w:val=""/>
+      <w:lvlJc w:val="left"/>
+      <w:pPr>
+        <w:ind w:left="2880" w:hanging="360"/>
+      </w:pPr>
+      <w:rPr>
+        <w:rFonts w:ascii="Symbol" w:hAnsi="Symbol" w:hint="default"/>
+      </w:rPr>
+    </w:lvl>
+    <w:lvl w:ilvl="4" w:tplc="04090003" w:tentative="1">
+      <w:start w:val="1"/>
+      <w:numFmt w:val="bullet"/>
+      <w:lvlText w:val="o"/>
+      <w:lvlJc w:val="left"/>
+      <w:pPr>
+        <w:ind w:left="3600" w:hanging="360"/>
+      </w:pPr>
+      <w:rPr>
+        <w:rFonts w:ascii="Courier New" w:hAnsi="Courier New" w:cs="Courier New" w:hint="default"/>
+      </w:rPr>
+    </w:lvl>
+    <w:lvl w:ilvl="5" w:tplc="04090005" w:tentative="1">
+      <w:start w:val="1"/>
+      <w:numFmt w:val="bullet"/>
+      <w:lvlText w:val=""/>
+      <w:lvlJc w:val="left"/>
+      <w:pPr>
+        <w:ind w:left="4320" w:hanging="360"/>
+      </w:pPr>
+      <w:rPr>
+        <w:rFonts w:ascii="Wingdings" w:hAnsi="Wingdings" w:hint="default"/>
+      </w:rPr>
+    </w:lvl>
+    <w:lvl w:ilvl="6" w:tplc="04090001" w:tentative="1">
+      <w:start w:val="1"/>
+      <w:numFmt w:val="bullet"/>
+      <w:lvlText w:val=""/>
+      <w:lvlJc w:val="left"/>
+      <w:pPr>
+        <w:ind w:left="5040" w:hanging="360"/>
+      </w:pPr>
+      <w:rPr>
+        <w:rFonts w:ascii="Symbol" w:hAnsi="Symbol" w:hint="default"/>
+      </w:rPr>
+    </w:lvl>
+    <w:lvl w:ilvl="7" w:tplc="04090003" w:tentative="1">
+      <w:start w:val="1"/>
+      <w:numFmt w:val="bullet"/>
+      <w:lvlText w:val="o"/>
+      <w:lvlJc w:val="left"/>
+      <w:pPr>
+        <w:ind w:left="5760" w:hanging="360"/>
+      </w:pPr>
+      <w:rPr>
+        <w:rFonts w:ascii="Courier New" w:hAnsi="Courier New" w:cs="Courier New" w:hint="default"/>
+      </w:rPr>
+    </w:lvl>
+    <w:lvl w:ilvl="8" w:tplc="04090005" w:tentative="1">
+      <w:start w:val="1"/>
+      <w:numFmt w:val="bullet"/>
+      <w:lvlText w:val=""/>
+      <w:lvlJc w:val="left"/>
+      <w:pPr>
+        <w:ind w:left="6480" w:hanging="360"/>
+      </w:pPr>
+      <w:rPr>
+        <w:rFonts w:ascii="Wingdings" w:hAnsi="Wingdings" w:hint="default"/>
+      </w:rPr>
+    </w:lvl>
+  </w:abstractNum>
+  <w:abstractNum w:abstractNumId="3" w15:restartNumberingAfterBreak="0">
     <w:nsid w:val="06132FE3"/>
     <w:multiLevelType w:val="multilevel"/>
     <w:tmpl w:val="A95EE6F8"/>
@@ -2847,7 +2946,7 @@
       </w:rPr>
     </w:lvl>
   </w:abstractNum>
-  <w:abstractNum w:abstractNumId="3" w15:restartNumberingAfterBreak="0">
+  <w:abstractNum w:abstractNumId="4" w15:restartNumberingAfterBreak="0">
     <w:nsid w:val="06B036B9"/>
     <w:multiLevelType w:val="multilevel"/>
     <w:tmpl w:val="2DBE1A9E"/>
@@ -2960,7 +3059,7 @@
       </w:rPr>
     </w:lvl>
   </w:abstractNum>
-  <w:abstractNum w:abstractNumId="4" w15:restartNumberingAfterBreak="0">
+  <w:abstractNum w:abstractNumId="5" w15:restartNumberingAfterBreak="0">
     <w:nsid w:val="08891AF9"/>
     <w:multiLevelType w:val="hybridMultilevel"/>
     <w:tmpl w:val="73C859AA"/>
@@ -3072,7 +3171,7 @@
       </w:rPr>
     </w:lvl>
   </w:abstractNum>
-  <w:abstractNum w:abstractNumId="5" w15:restartNumberingAfterBreak="0">
+  <w:abstractNum w:abstractNumId="6" w15:restartNumberingAfterBreak="0">
     <w:nsid w:val="0C182E07"/>
     <w:multiLevelType w:val="multilevel"/>
     <w:tmpl w:val="DAE42014"/>
@@ -3185,7 +3284,7 @@
       </w:rPr>
     </w:lvl>
   </w:abstractNum>
-  <w:abstractNum w:abstractNumId="6" w15:restartNumberingAfterBreak="0">
+  <w:abstractNum w:abstractNumId="7" w15:restartNumberingAfterBreak="0">
     <w:nsid w:val="0F5019DE"/>
     <w:multiLevelType w:val="hybridMultilevel"/>
     <w:tmpl w:val="986E30B2"/>
@@ -3274,7 +3373,7 @@
       </w:pPr>
     </w:lvl>
   </w:abstractNum>
-  <w:abstractNum w:abstractNumId="7" w15:restartNumberingAfterBreak="0">
+  <w:abstractNum w:abstractNumId="8" w15:restartNumberingAfterBreak="0">
     <w:nsid w:val="1027647C"/>
     <w:multiLevelType w:val="multilevel"/>
     <w:tmpl w:val="7AFECE66"/>
@@ -3387,7 +3486,7 @@
       </w:rPr>
     </w:lvl>
   </w:abstractNum>
-  <w:abstractNum w:abstractNumId="8" w15:restartNumberingAfterBreak="0">
+  <w:abstractNum w:abstractNumId="9" w15:restartNumberingAfterBreak="0">
     <w:nsid w:val="122834F9"/>
     <w:multiLevelType w:val="hybridMultilevel"/>
     <w:tmpl w:val="F8742278"/>
@@ -3500,7 +3599,7 @@
       </w:rPr>
     </w:lvl>
   </w:abstractNum>
-  <w:abstractNum w:abstractNumId="9" w15:restartNumberingAfterBreak="0">
+  <w:abstractNum w:abstractNumId="10" w15:restartNumberingAfterBreak="0">
     <w:nsid w:val="14B81B65"/>
     <w:multiLevelType w:val="multilevel"/>
     <w:tmpl w:val="2DC0760C"/>
@@ -3613,7 +3712,120 @@
       </w:rPr>
     </w:lvl>
   </w:abstractNum>
-  <w:abstractNum w:abstractNumId="10" w15:restartNumberingAfterBreak="0">
+  <w:abstractNum w:abstractNumId="11" w15:restartNumberingAfterBreak="0">
+    <w:nsid w:val="15E761CA"/>
+    <w:multiLevelType w:val="hybridMultilevel"/>
+    <w:tmpl w:val="A5D4360E"/>
+    <w:lvl w:ilvl="0" w:tplc="8DA2E520">
+      <w:start w:val="2"/>
+      <w:numFmt w:val="bullet"/>
+      <w:lvlText w:val="-"/>
+      <w:lvlJc w:val="left"/>
+      <w:pPr>
+        <w:ind w:left="720" w:hanging="360"/>
+      </w:pPr>
+      <w:rPr>
+        <w:rFonts w:ascii="Calibri" w:eastAsiaTheme="minorHAnsi" w:hAnsi="Calibri" w:cs="Calibri" w:hint="default"/>
+      </w:rPr>
+    </w:lvl>
+    <w:lvl w:ilvl="1" w:tplc="04090003" w:tentative="1">
+      <w:start w:val="1"/>
+      <w:numFmt w:val="bullet"/>
+      <w:lvlText w:val="o"/>
+      <w:lvlJc w:val="left"/>
+      <w:pPr>
+        <w:ind w:left="1440" w:hanging="360"/>
+      </w:pPr>
+      <w:rPr>
+        <w:rFonts w:ascii="Courier New" w:hAnsi="Courier New" w:cs="Courier New" w:hint="default"/>
+      </w:rPr>
+    </w:lvl>
+    <w:lvl w:ilvl="2" w:tplc="04090005" w:tentative="1">
+      <w:start w:val="1"/>
+      <w:numFmt w:val="bullet"/>
+      <w:lvlText w:val=""/>
+      <w:lvlJc w:val="left"/>
+      <w:pPr>
+        <w:ind w:left="2160" w:hanging="360"/>
+      </w:pPr>
+      <w:rPr>
+        <w:rFonts w:ascii="Wingdings" w:hAnsi="Wingdings" w:hint="default"/>
+      </w:rPr>
+    </w:lvl>
+    <w:lvl w:ilvl="3" w:tplc="04090001" w:tentative="1">
+      <w:start w:val="1"/>
+      <w:numFmt w:val="bullet"/>
+      <w:lvlText w:val=""/>
+      <w:lvlJc w:val="left"/>
+      <w:pPr>
+        <w:ind w:left="2880" w:hanging="360"/>
+      </w:pPr>
+      <w:rPr>
+        <w:rFonts w:ascii="Symbol" w:hAnsi="Symbol" w:hint="default"/>
+      </w:rPr>
+    </w:lvl>
+    <w:lvl w:ilvl="4" w:tplc="04090003" w:tentative="1">
+      <w:start w:val="1"/>
+      <w:numFmt w:val="bullet"/>
+      <w:lvlText w:val="o"/>
+      <w:lvlJc w:val="left"/>
+      <w:pPr>
+        <w:ind w:left="3600" w:hanging="360"/>
+      </w:pPr>
+      <w:rPr>
+        <w:rFonts w:ascii="Courier New" w:hAnsi="Courier New" w:cs="Courier New" w:hint="default"/>
+      </w:rPr>
+    </w:lvl>
+    <w:lvl w:ilvl="5" w:tplc="04090005" w:tentative="1">
+      <w:start w:val="1"/>
+      <w:numFmt w:val="bullet"/>
+      <w:lvlText w:val=""/>
+      <w:lvlJc w:val="left"/>
+      <w:pPr>
+        <w:ind w:left="4320" w:hanging="360"/>
+      </w:pPr>
+      <w:rPr>
+        <w:rFonts w:ascii="Wingdings" w:hAnsi="Wingdings" w:hint="default"/>
+      </w:rPr>
+    </w:lvl>
+    <w:lvl w:ilvl="6" w:tplc="04090001" w:tentative="1">
+      <w:start w:val="1"/>
+      <w:numFmt w:val="bullet"/>
+      <w:lvlText w:val=""/>
+      <w:lvlJc w:val="left"/>
+      <w:pPr>
+        <w:ind w:left="5040" w:hanging="360"/>
+      </w:pPr>
+      <w:rPr>
+        <w:rFonts w:ascii="Symbol" w:hAnsi="Symbol" w:hint="default"/>
+      </w:rPr>
+    </w:lvl>
+    <w:lvl w:ilvl="7" w:tplc="04090003" w:tentative="1">
+      <w:start w:val="1"/>
+      <w:numFmt w:val="bullet"/>
+      <w:lvlText w:val="o"/>
+      <w:lvlJc w:val="left"/>
+      <w:pPr>
+        <w:ind w:left="5760" w:hanging="360"/>
+      </w:pPr>
+      <w:rPr>
+        <w:rFonts w:ascii="Courier New" w:hAnsi="Courier New" w:cs="Courier New" w:hint="default"/>
+      </w:rPr>
+    </w:lvl>
+    <w:lvl w:ilvl="8" w:tplc="04090005" w:tentative="1">
+      <w:start w:val="1"/>
+      <w:numFmt w:val="bullet"/>
+      <w:lvlText w:val=""/>
+      <w:lvlJc w:val="left"/>
+      <w:pPr>
+        <w:ind w:left="6480" w:hanging="360"/>
+      </w:pPr>
+      <w:rPr>
+        <w:rFonts w:ascii="Wingdings" w:hAnsi="Wingdings" w:hint="default"/>
+      </w:rPr>
+    </w:lvl>
+  </w:abstractNum>
+  <w:abstractNum w:abstractNumId="12" w15:restartNumberingAfterBreak="0">
     <w:nsid w:val="1E6137C8"/>
     <w:multiLevelType w:val="multilevel"/>
     <w:tmpl w:val="44143074"/>
@@ -3726,7 +3938,7 @@
       </w:rPr>
     </w:lvl>
   </w:abstractNum>
-  <w:abstractNum w:abstractNumId="11" w15:restartNumberingAfterBreak="0">
+  <w:abstractNum w:abstractNumId="13" w15:restartNumberingAfterBreak="0">
     <w:nsid w:val="1F5650E9"/>
     <w:multiLevelType w:val="multilevel"/>
     <w:tmpl w:val="6EF66F6E"/>
@@ -3839,7 +4051,7 @@
       </w:rPr>
     </w:lvl>
   </w:abstractNum>
-  <w:abstractNum w:abstractNumId="12" w15:restartNumberingAfterBreak="0">
+  <w:abstractNum w:abstractNumId="14" w15:restartNumberingAfterBreak="0">
     <w:nsid w:val="21B674A4"/>
     <w:multiLevelType w:val="multilevel"/>
     <w:tmpl w:val="0712B7A4"/>
@@ -3952,7 +4164,7 @@
       </w:rPr>
     </w:lvl>
   </w:abstractNum>
-  <w:abstractNum w:abstractNumId="13" w15:restartNumberingAfterBreak="0">
+  <w:abstractNum w:abstractNumId="15" w15:restartNumberingAfterBreak="0">
     <w:nsid w:val="247E4036"/>
     <w:multiLevelType w:val="multilevel"/>
     <w:tmpl w:val="4B64C91A"/>
@@ -4065,7 +4277,7 @@
       </w:rPr>
     </w:lvl>
   </w:abstractNum>
-  <w:abstractNum w:abstractNumId="14" w15:restartNumberingAfterBreak="0">
+  <w:abstractNum w:abstractNumId="16" w15:restartNumberingAfterBreak="0">
     <w:nsid w:val="28C36DF0"/>
     <w:multiLevelType w:val="multilevel"/>
     <w:tmpl w:val="CA70AFDE"/>
@@ -4178,7 +4390,7 @@
       </w:rPr>
     </w:lvl>
   </w:abstractNum>
-  <w:abstractNum w:abstractNumId="15" w15:restartNumberingAfterBreak="0">
+  <w:abstractNum w:abstractNumId="17" w15:restartNumberingAfterBreak="0">
     <w:nsid w:val="2D2949F8"/>
     <w:multiLevelType w:val="hybridMultilevel"/>
     <w:tmpl w:val="7D709422"/>
@@ -4291,7 +4503,120 @@
       </w:rPr>
     </w:lvl>
   </w:abstractNum>
-  <w:abstractNum w:abstractNumId="16" w15:restartNumberingAfterBreak="0">
+  <w:abstractNum w:abstractNumId="18" w15:restartNumberingAfterBreak="0">
+    <w:nsid w:val="402B740E"/>
+    <w:multiLevelType w:val="hybridMultilevel"/>
+    <w:tmpl w:val="7D5CC2A6"/>
+    <w:lvl w:ilvl="0" w:tplc="73482E52">
+      <w:start w:val="2"/>
+      <w:numFmt w:val="bullet"/>
+      <w:lvlText w:val="-"/>
+      <w:lvlJc w:val="left"/>
+      <w:pPr>
+        <w:ind w:left="720" w:hanging="360"/>
+      </w:pPr>
+      <w:rPr>
+        <w:rFonts w:ascii="Calibri" w:eastAsiaTheme="minorHAnsi" w:hAnsi="Calibri" w:cs="Calibri" w:hint="default"/>
+      </w:rPr>
+    </w:lvl>
+    <w:lvl w:ilvl="1" w:tplc="04090003" w:tentative="1">
+      <w:start w:val="1"/>
+      <w:numFmt w:val="bullet"/>
+      <w:lvlText w:val="o"/>
+      <w:lvlJc w:val="left"/>
+      <w:pPr>
+        <w:ind w:left="1440" w:hanging="360"/>
+      </w:pPr>
+      <w:rPr>
+        <w:rFonts w:ascii="Courier New" w:hAnsi="Courier New" w:cs="Courier New" w:hint="default"/>
+      </w:rPr>
+    </w:lvl>
+    <w:lvl w:ilvl="2" w:tplc="04090005" w:tentative="1">
+      <w:start w:val="1"/>
+      <w:numFmt w:val="bullet"/>
+      <w:lvlText w:val=""/>
+      <w:lvlJc w:val="left"/>
+      <w:pPr>
+        <w:ind w:left="2160" w:hanging="360"/>
+      </w:pPr>
+      <w:rPr>
+        <w:rFonts w:ascii="Wingdings" w:hAnsi="Wingdings" w:hint="default"/>
+      </w:rPr>
+    </w:lvl>
+    <w:lvl w:ilvl="3" w:tplc="04090001" w:tentative="1">
+      <w:start w:val="1"/>
+      <w:numFmt w:val="bullet"/>
+      <w:lvlText w:val=""/>
+      <w:lvlJc w:val="left"/>
+      <w:pPr>
+        <w:ind w:left="2880" w:hanging="360"/>
+      </w:pPr>
+      <w:rPr>
+        <w:rFonts w:ascii="Symbol" w:hAnsi="Symbol" w:hint="default"/>
+      </w:rPr>
+    </w:lvl>
+    <w:lvl w:ilvl="4" w:tplc="04090003" w:tentative="1">
+      <w:start w:val="1"/>
+      <w:numFmt w:val="bullet"/>
+      <w:lvlText w:val="o"/>
+      <w:lvlJc w:val="left"/>
+      <w:pPr>
+        <w:ind w:left="3600" w:hanging="360"/>
+      </w:pPr>
+      <w:rPr>
+        <w:rFonts w:ascii="Courier New" w:hAnsi="Courier New" w:cs="Courier New" w:hint="default"/>
+      </w:rPr>
+    </w:lvl>
+    <w:lvl w:ilvl="5" w:tplc="04090005" w:tentative="1">
+      <w:start w:val="1"/>
+      <w:numFmt w:val="bullet"/>
+      <w:lvlText w:val=""/>
+      <w:lvlJc w:val="left"/>
+      <w:pPr>
+        <w:ind w:left="4320" w:hanging="360"/>
+      </w:pPr>
+      <w:rPr>
+        <w:rFonts w:ascii="Wingdings" w:hAnsi="Wingdings" w:hint="default"/>
+      </w:rPr>
+    </w:lvl>
+    <w:lvl w:ilvl="6" w:tplc="04090001" w:tentative="1">
+      <w:start w:val="1"/>
+      <w:numFmt w:val="bullet"/>
+      <w:lvlText w:val=""/>
+      <w:lvlJc w:val="left"/>
+      <w:pPr>
+        <w:ind w:left="5040" w:hanging="360"/>
+      </w:pPr>
+      <w:rPr>
+        <w:rFonts w:ascii="Symbol" w:hAnsi="Symbol" w:hint="default"/>
+      </w:rPr>
+    </w:lvl>
+    <w:lvl w:ilvl="7" w:tplc="04090003" w:tentative="1">
+      <w:start w:val="1"/>
+      <w:numFmt w:val="bullet"/>
+      <w:lvlText w:val="o"/>
+      <w:lvlJc w:val="left"/>
+      <w:pPr>
+        <w:ind w:left="5760" w:hanging="360"/>
+      </w:pPr>
+      <w:rPr>
+        <w:rFonts w:ascii="Courier New" w:hAnsi="Courier New" w:cs="Courier New" w:hint="default"/>
+      </w:rPr>
+    </w:lvl>
+    <w:lvl w:ilvl="8" w:tplc="04090005" w:tentative="1">
+      <w:start w:val="1"/>
+      <w:numFmt w:val="bullet"/>
+      <w:lvlText w:val=""/>
+      <w:lvlJc w:val="left"/>
+      <w:pPr>
+        <w:ind w:left="6480" w:hanging="360"/>
+      </w:pPr>
+      <w:rPr>
+        <w:rFonts w:ascii="Wingdings" w:hAnsi="Wingdings" w:hint="default"/>
+      </w:rPr>
+    </w:lvl>
+  </w:abstractNum>
+  <w:abstractNum w:abstractNumId="19" w15:restartNumberingAfterBreak="0">
     <w:nsid w:val="41034501"/>
     <w:multiLevelType w:val="hybridMultilevel"/>
     <w:tmpl w:val="35B0301E"/>
@@ -4404,7 +4729,7 @@
       </w:rPr>
     </w:lvl>
   </w:abstractNum>
-  <w:abstractNum w:abstractNumId="17" w15:restartNumberingAfterBreak="0">
+  <w:abstractNum w:abstractNumId="20" w15:restartNumberingAfterBreak="0">
     <w:nsid w:val="42AC0B61"/>
     <w:multiLevelType w:val="hybridMultilevel"/>
     <w:tmpl w:val="5A7477A4"/>
@@ -4493,7 +4818,120 @@
       </w:pPr>
     </w:lvl>
   </w:abstractNum>
-  <w:abstractNum w:abstractNumId="18" w15:restartNumberingAfterBreak="0">
+  <w:abstractNum w:abstractNumId="21" w15:restartNumberingAfterBreak="0">
+    <w:nsid w:val="45650975"/>
+    <w:multiLevelType w:val="hybridMultilevel"/>
+    <w:tmpl w:val="398AD12E"/>
+    <w:lvl w:ilvl="0" w:tplc="2790309C">
+      <w:start w:val="2"/>
+      <w:numFmt w:val="bullet"/>
+      <w:lvlText w:val="-"/>
+      <w:lvlJc w:val="left"/>
+      <w:pPr>
+        <w:ind w:left="720" w:hanging="360"/>
+      </w:pPr>
+      <w:rPr>
+        <w:rFonts w:ascii="Calibri" w:eastAsiaTheme="minorHAnsi" w:hAnsi="Calibri" w:cs="Calibri" w:hint="default"/>
+      </w:rPr>
+    </w:lvl>
+    <w:lvl w:ilvl="1" w:tplc="04090003" w:tentative="1">
+      <w:start w:val="1"/>
+      <w:numFmt w:val="bullet"/>
+      <w:lvlText w:val="o"/>
+      <w:lvlJc w:val="left"/>
+      <w:pPr>
+        <w:ind w:left="1440" w:hanging="360"/>
+      </w:pPr>
+      <w:rPr>
+        <w:rFonts w:ascii="Courier New" w:hAnsi="Courier New" w:cs="Courier New" w:hint="default"/>
+      </w:rPr>
+    </w:lvl>
+    <w:lvl w:ilvl="2" w:tplc="04090005" w:tentative="1">
+      <w:start w:val="1"/>
+      <w:numFmt w:val="bullet"/>
+      <w:lvlText w:val=""/>
+      <w:lvlJc w:val="left"/>
+      <w:pPr>
+        <w:ind w:left="2160" w:hanging="360"/>
+      </w:pPr>
+      <w:rPr>
+        <w:rFonts w:ascii="Wingdings" w:hAnsi="Wingdings" w:hint="default"/>
+      </w:rPr>
+    </w:lvl>
+    <w:lvl w:ilvl="3" w:tplc="04090001" w:tentative="1">
+      <w:start w:val="1"/>
+      <w:numFmt w:val="bullet"/>
+      <w:lvlText w:val=""/>
+      <w:lvlJc w:val="left"/>
+      <w:pPr>
+        <w:ind w:left="2880" w:hanging="360"/>
+      </w:pPr>
+      <w:rPr>
+        <w:rFonts w:ascii="Symbol" w:hAnsi="Symbol" w:hint="default"/>
+      </w:rPr>
+    </w:lvl>
+    <w:lvl w:ilvl="4" w:tplc="04090003" w:tentative="1">
+      <w:start w:val="1"/>
+      <w:numFmt w:val="bullet"/>
+      <w:lvlText w:val="o"/>
+      <w:lvlJc w:val="left"/>
+      <w:pPr>
+        <w:ind w:left="3600" w:hanging="360"/>
+      </w:pPr>
+      <w:rPr>
+        <w:rFonts w:ascii="Courier New" w:hAnsi="Courier New" w:cs="Courier New" w:hint="default"/>
+      </w:rPr>
+    </w:lvl>
+    <w:lvl w:ilvl="5" w:tplc="04090005" w:tentative="1">
+      <w:start w:val="1"/>
+      <w:numFmt w:val="bullet"/>
+      <w:lvlText w:val=""/>
+      <w:lvlJc w:val="left"/>
+      <w:pPr>
+        <w:ind w:left="4320" w:hanging="360"/>
+      </w:pPr>
+      <w:rPr>
+        <w:rFonts w:ascii="Wingdings" w:hAnsi="Wingdings" w:hint="default"/>
+      </w:rPr>
+    </w:lvl>
+    <w:lvl w:ilvl="6" w:tplc="04090001" w:tentative="1">
+      <w:start w:val="1"/>
+      <w:numFmt w:val="bullet"/>
+      <w:lvlText w:val=""/>
+      <w:lvlJc w:val="left"/>
+      <w:pPr>
+        <w:ind w:left="5040" w:hanging="360"/>
+      </w:pPr>
+      <w:rPr>
+        <w:rFonts w:ascii="Symbol" w:hAnsi="Symbol" w:hint="default"/>
+      </w:rPr>
+    </w:lvl>
+    <w:lvl w:ilvl="7" w:tplc="04090003" w:tentative="1">
+      <w:start w:val="1"/>
+      <w:numFmt w:val="bullet"/>
+      <w:lvlText w:val="o"/>
+      <w:lvlJc w:val="left"/>
+      <w:pPr>
+        <w:ind w:left="5760" w:hanging="360"/>
+      </w:pPr>
+      <w:rPr>
+        <w:rFonts w:ascii="Courier New" w:hAnsi="Courier New" w:cs="Courier New" w:hint="default"/>
+      </w:rPr>
+    </w:lvl>
+    <w:lvl w:ilvl="8" w:tplc="04090005" w:tentative="1">
+      <w:start w:val="1"/>
+      <w:numFmt w:val="bullet"/>
+      <w:lvlText w:val=""/>
+      <w:lvlJc w:val="left"/>
+      <w:pPr>
+        <w:ind w:left="6480" w:hanging="360"/>
+      </w:pPr>
+      <w:rPr>
+        <w:rFonts w:ascii="Wingdings" w:hAnsi="Wingdings" w:hint="default"/>
+      </w:rPr>
+    </w:lvl>
+  </w:abstractNum>
+  <w:abstractNum w:abstractNumId="22" w15:restartNumberingAfterBreak="0">
     <w:nsid w:val="472F0A13"/>
     <w:multiLevelType w:val="hybridMultilevel"/>
     <w:tmpl w:val="8000E51C"/>
@@ -4582,7 +5020,7 @@
       </w:pPr>
     </w:lvl>
   </w:abstractNum>
-  <w:abstractNum w:abstractNumId="19" w15:restartNumberingAfterBreak="0">
+  <w:abstractNum w:abstractNumId="23" w15:restartNumberingAfterBreak="0">
     <w:nsid w:val="4AD91C01"/>
     <w:multiLevelType w:val="hybridMultilevel"/>
     <w:tmpl w:val="62362FF8"/>
@@ -4695,7 +5133,233 @@
       </w:rPr>
     </w:lvl>
   </w:abstractNum>
-  <w:abstractNum w:abstractNumId="20" w15:restartNumberingAfterBreak="0">
+  <w:abstractNum w:abstractNumId="24" w15:restartNumberingAfterBreak="0">
+    <w:nsid w:val="4B582539"/>
+    <w:multiLevelType w:val="hybridMultilevel"/>
+    <w:tmpl w:val="9DF2FD3C"/>
+    <w:lvl w:ilvl="0" w:tplc="404C217A">
+      <w:start w:val="2"/>
+      <w:numFmt w:val="bullet"/>
+      <w:lvlText w:val="-"/>
+      <w:lvlJc w:val="left"/>
+      <w:pPr>
+        <w:ind w:left="720" w:hanging="360"/>
+      </w:pPr>
+      <w:rPr>
+        <w:rFonts w:ascii="Calibri" w:eastAsiaTheme="minorHAnsi" w:hAnsi="Calibri" w:cs="Calibri" w:hint="default"/>
+      </w:rPr>
+    </w:lvl>
+    <w:lvl w:ilvl="1" w:tplc="04090003" w:tentative="1">
+      <w:start w:val="1"/>
+      <w:numFmt w:val="bullet"/>
+      <w:lvlText w:val="o"/>
+      <w:lvlJc w:val="left"/>
+      <w:pPr>
+        <w:ind w:left="1440" w:hanging="360"/>
+      </w:pPr>
+      <w:rPr>
+        <w:rFonts w:ascii="Courier New" w:hAnsi="Courier New" w:cs="Courier New" w:hint="default"/>
+      </w:rPr>
+    </w:lvl>
+    <w:lvl w:ilvl="2" w:tplc="04090005" w:tentative="1">
+      <w:start w:val="1"/>
+      <w:numFmt w:val="bullet"/>
+      <w:lvlText w:val=""/>
+      <w:lvlJc w:val="left"/>
+      <w:pPr>
+        <w:ind w:left="2160" w:hanging="360"/>
+      </w:pPr>
+      <w:rPr>
+        <w:rFonts w:ascii="Wingdings" w:hAnsi="Wingdings" w:hint="default"/>
+      </w:rPr>
+    </w:lvl>
+    <w:lvl w:ilvl="3" w:tplc="04090001" w:tentative="1">
+      <w:start w:val="1"/>
+      <w:numFmt w:val="bullet"/>
+      <w:lvlText w:val=""/>
+      <w:lvlJc w:val="left"/>
+      <w:pPr>
+        <w:ind w:left="2880" w:hanging="360"/>
+      </w:pPr>
+      <w:rPr>
+        <w:rFonts w:ascii="Symbol" w:hAnsi="Symbol" w:hint="default"/>
+      </w:rPr>
+    </w:lvl>
+    <w:lvl w:ilvl="4" w:tplc="04090003" w:tentative="1">
+      <w:start w:val="1"/>
+      <w:numFmt w:val="bullet"/>
+      <w:lvlText w:val="o"/>
+      <w:lvlJc w:val="left"/>
+      <w:pPr>
+        <w:ind w:left="3600" w:hanging="360"/>
+      </w:pPr>
+      <w:rPr>
+        <w:rFonts w:ascii="Courier New" w:hAnsi="Courier New" w:cs="Courier New" w:hint="default"/>
+      </w:rPr>
+    </w:lvl>
+    <w:lvl w:ilvl="5" w:tplc="04090005" w:tentative="1">
+      <w:start w:val="1"/>
+      <w:numFmt w:val="bullet"/>
+      <w:lvlText w:val=""/>
+      <w:lvlJc w:val="left"/>
+      <w:pPr>
+        <w:ind w:left="4320" w:hanging="360"/>
+      </w:pPr>
+      <w:rPr>
+        <w:rFonts w:ascii="Wingdings" w:hAnsi="Wingdings" w:hint="default"/>
+      </w:rPr>
+    </w:lvl>
+    <w:lvl w:ilvl="6" w:tplc="04090001" w:tentative="1">
+      <w:start w:val="1"/>
+      <w:numFmt w:val="bullet"/>
+      <w:lvlText w:val=""/>
+      <w:lvlJc w:val="left"/>
+      <w:pPr>
+        <w:ind w:left="5040" w:hanging="360"/>
+      </w:pPr>
+      <w:rPr>
+        <w:rFonts w:ascii="Symbol" w:hAnsi="Symbol" w:hint="default"/>
+      </w:rPr>
+    </w:lvl>
+    <w:lvl w:ilvl="7" w:tplc="04090003" w:tentative="1">
+      <w:start w:val="1"/>
+      <w:numFmt w:val="bullet"/>
+      <w:lvlText w:val="o"/>
+      <w:lvlJc w:val="left"/>
+      <w:pPr>
+        <w:ind w:left="5760" w:hanging="360"/>
+      </w:pPr>
+      <w:rPr>
+        <w:rFonts w:ascii="Courier New" w:hAnsi="Courier New" w:cs="Courier New" w:hint="default"/>
+      </w:rPr>
+    </w:lvl>
+    <w:lvl w:ilvl="8" w:tplc="04090005" w:tentative="1">
+      <w:start w:val="1"/>
+      <w:numFmt w:val="bullet"/>
+      <w:lvlText w:val=""/>
+      <w:lvlJc w:val="left"/>
+      <w:pPr>
+        <w:ind w:left="6480" w:hanging="360"/>
+      </w:pPr>
+      <w:rPr>
+        <w:rFonts w:ascii="Wingdings" w:hAnsi="Wingdings" w:hint="default"/>
+      </w:rPr>
+    </w:lvl>
+  </w:abstractNum>
+  <w:abstractNum w:abstractNumId="25" w15:restartNumberingAfterBreak="0">
+    <w:nsid w:val="51950246"/>
+    <w:multiLevelType w:val="hybridMultilevel"/>
+    <w:tmpl w:val="CB08A89E"/>
+    <w:lvl w:ilvl="0" w:tplc="2352504C">
+      <w:start w:val="2"/>
+      <w:numFmt w:val="bullet"/>
+      <w:lvlText w:val="-"/>
+      <w:lvlJc w:val="left"/>
+      <w:pPr>
+        <w:ind w:left="720" w:hanging="360"/>
+      </w:pPr>
+      <w:rPr>
+        <w:rFonts w:ascii="Calibri" w:eastAsiaTheme="minorHAnsi" w:hAnsi="Calibri" w:cs="Calibri" w:hint="default"/>
+      </w:rPr>
+    </w:lvl>
+    <w:lvl w:ilvl="1" w:tplc="04090003" w:tentative="1">
+      <w:start w:val="1"/>
+      <w:numFmt w:val="bullet"/>
+      <w:lvlText w:val="o"/>
+      <w:lvlJc w:val="left"/>
+      <w:pPr>
+        <w:ind w:left="1440" w:hanging="360"/>
+      </w:pPr>
+      <w:rPr>
+        <w:rFonts w:ascii="Courier New" w:hAnsi="Courier New" w:cs="Courier New" w:hint="default"/>
+      </w:rPr>
+    </w:lvl>
+    <w:lvl w:ilvl="2" w:tplc="04090005" w:tentative="1">
+      <w:start w:val="1"/>
+      <w:numFmt w:val="bullet"/>
+      <w:lvlText w:val=""/>
+      <w:lvlJc w:val="left"/>
+      <w:pPr>
+        <w:ind w:left="2160" w:hanging="360"/>
+      </w:pPr>
+      <w:rPr>
+        <w:rFonts w:ascii="Wingdings" w:hAnsi="Wingdings" w:hint="default"/>
+      </w:rPr>
+    </w:lvl>
+    <w:lvl w:ilvl="3" w:tplc="04090001" w:tentative="1">
+      <w:start w:val="1"/>
+      <w:numFmt w:val="bullet"/>
+      <w:lvlText w:val=""/>
+      <w:lvlJc w:val="left"/>
+      <w:pPr>
+        <w:ind w:left="2880" w:hanging="360"/>
+      </w:pPr>
+      <w:rPr>
+        <w:rFonts w:ascii="Symbol" w:hAnsi="Symbol" w:hint="default"/>
+      </w:rPr>
+    </w:lvl>
+    <w:lvl w:ilvl="4" w:tplc="04090003" w:tentative="1">
+      <w:start w:val="1"/>
+      <w:numFmt w:val="bullet"/>
+      <w:lvlText w:val="o"/>
+      <w:lvlJc w:val="left"/>
+      <w:pPr>
+        <w:ind w:left="3600" w:hanging="360"/>
+      </w:pPr>
+      <w:rPr>
+        <w:rFonts w:ascii="Courier New" w:hAnsi="Courier New" w:cs="Courier New" w:hint="default"/>
+      </w:rPr>
+    </w:lvl>
+    <w:lvl w:ilvl="5" w:tplc="04090005" w:tentative="1">
+      <w:start w:val="1"/>
+      <w:numFmt w:val="bullet"/>
+      <w:lvlText w:val=""/>
+      <w:lvlJc w:val="left"/>
+      <w:pPr>
+        <w:ind w:left="4320" w:hanging="360"/>
+      </w:pPr>
+      <w:rPr>
+        <w:rFonts w:ascii="Wingdings" w:hAnsi="Wingdings" w:hint="default"/>
+      </w:rPr>
+    </w:lvl>
+    <w:lvl w:ilvl="6" w:tplc="04090001" w:tentative="1">
+      <w:start w:val="1"/>
+      <w:numFmt w:val="bullet"/>
+      <w:lvlText w:val=""/>
+      <w:lvlJc w:val="left"/>
+      <w:pPr>
+        <w:ind w:left="5040" w:hanging="360"/>
+      </w:pPr>
+      <w:rPr>
+        <w:rFonts w:ascii="Symbol" w:hAnsi="Symbol" w:hint="default"/>
+      </w:rPr>
+    </w:lvl>
+    <w:lvl w:ilvl="7" w:tplc="04090003" w:tentative="1">
+      <w:start w:val="1"/>
+      <w:numFmt w:val="bullet"/>
+      <w:lvlText w:val="o"/>
+      <w:lvlJc w:val="left"/>
+      <w:pPr>
+        <w:ind w:left="5760" w:hanging="360"/>
+      </w:pPr>
+      <w:rPr>
+        <w:rFonts w:ascii="Courier New" w:hAnsi="Courier New" w:cs="Courier New" w:hint="default"/>
+      </w:rPr>
+    </w:lvl>
+    <w:lvl w:ilvl="8" w:tplc="04090005" w:tentative="1">
+      <w:start w:val="1"/>
+      <w:numFmt w:val="bullet"/>
+      <w:lvlText w:val=""/>
+      <w:lvlJc w:val="left"/>
+      <w:pPr>
+        <w:ind w:left="6480" w:hanging="360"/>
+      </w:pPr>
+      <w:rPr>
+        <w:rFonts w:ascii="Wingdings" w:hAnsi="Wingdings" w:hint="default"/>
+      </w:rPr>
+    </w:lvl>
+  </w:abstractNum>
+  <w:abstractNum w:abstractNumId="26" w15:restartNumberingAfterBreak="0">
     <w:nsid w:val="541F79D2"/>
     <w:multiLevelType w:val="multilevel"/>
     <w:tmpl w:val="9D647F98"/>
@@ -4808,7 +5472,7 @@
       </w:rPr>
     </w:lvl>
   </w:abstractNum>
-  <w:abstractNum w:abstractNumId="21" w15:restartNumberingAfterBreak="0">
+  <w:abstractNum w:abstractNumId="27" w15:restartNumberingAfterBreak="0">
     <w:nsid w:val="5CCD6781"/>
     <w:multiLevelType w:val="hybridMultilevel"/>
     <w:tmpl w:val="AE14B0A8"/>
@@ -4897,7 +5561,7 @@
       </w:pPr>
     </w:lvl>
   </w:abstractNum>
-  <w:abstractNum w:abstractNumId="22" w15:restartNumberingAfterBreak="0">
+  <w:abstractNum w:abstractNumId="28" w15:restartNumberingAfterBreak="0">
     <w:nsid w:val="64416DF2"/>
     <w:multiLevelType w:val="multilevel"/>
     <w:tmpl w:val="5DC01FA8"/>
@@ -5010,7 +5674,7 @@
       </w:rPr>
     </w:lvl>
   </w:abstractNum>
-  <w:abstractNum w:abstractNumId="23" w15:restartNumberingAfterBreak="0">
+  <w:abstractNum w:abstractNumId="29" w15:restartNumberingAfterBreak="0">
     <w:nsid w:val="6EE16ACF"/>
     <w:multiLevelType w:val="multilevel"/>
     <w:tmpl w:val="9F94A338"/>
@@ -5123,7 +5787,7 @@
       </w:rPr>
     </w:lvl>
   </w:abstractNum>
-  <w:abstractNum w:abstractNumId="24" w15:restartNumberingAfterBreak="0">
+  <w:abstractNum w:abstractNumId="30" w15:restartNumberingAfterBreak="0">
     <w:nsid w:val="6F19554A"/>
     <w:multiLevelType w:val="hybridMultilevel"/>
     <w:tmpl w:val="6C789FFA"/>
@@ -5235,7 +5899,7 @@
       </w:rPr>
     </w:lvl>
   </w:abstractNum>
-  <w:abstractNum w:abstractNumId="25" w15:restartNumberingAfterBreak="0">
+  <w:abstractNum w:abstractNumId="31" w15:restartNumberingAfterBreak="0">
     <w:nsid w:val="7F872AA3"/>
     <w:multiLevelType w:val="hybridMultilevel"/>
     <w:tmpl w:val="96F27196"/>
@@ -5325,84 +5989,110 @@
     </w:lvl>
   </w:abstractNum>
   <w:num w:numId="1" w16cid:durableId="530457820">
-    <w:abstractNumId w:val="15"/>
+    <w:abstractNumId w:val="17"/>
   </w:num>
   <w:num w:numId="2" w16cid:durableId="1190139607">
-    <w:abstractNumId w:val="20"/>
+    <w:abstractNumId w:val="26"/>
   </w:num>
   <w:num w:numId="3" w16cid:durableId="1557204954">
+    <w:abstractNumId w:val="28"/>
+  </w:num>
+  <w:num w:numId="4" w16cid:durableId="493110444">
+    <w:abstractNumId w:val="3"/>
+  </w:num>
+  <w:num w:numId="5" w16cid:durableId="270482211">
+    <w:abstractNumId w:val="12"/>
+  </w:num>
+  <w:num w:numId="6" w16cid:durableId="63115387">
+    <w:abstractNumId w:val="10"/>
+  </w:num>
+  <w:num w:numId="7" w16cid:durableId="518390400">
+    <w:abstractNumId w:val="29"/>
+  </w:num>
+  <w:num w:numId="8" w16cid:durableId="1451508067">
     <w:abstractNumId w:val="22"/>
   </w:num>
-  <w:num w:numId="4" w16cid:durableId="493110444">
-    <w:abstractNumId w:val="2"/>
-  </w:num>
-  <w:num w:numId="5" w16cid:durableId="270482211">
-    <w:abstractNumId w:val="10"/>
-  </w:num>
-  <w:num w:numId="6" w16cid:durableId="63115387">
-    <w:abstractNumId w:val="9"/>
-  </w:num>
-  <w:num w:numId="7" w16cid:durableId="518390400">
-    <w:abstractNumId w:val="23"/>
-  </w:num>
-  <w:num w:numId="8" w16cid:durableId="1451508067">
-    <w:abstractNumId w:val="18"/>
-  </w:num>
   <w:num w:numId="9" w16cid:durableId="1137333738">
-    <w:abstractNumId w:val="12"/>
+    <w:abstractNumId w:val="14"/>
   </w:num>
   <w:num w:numId="10" w16cid:durableId="1677885368">
+    <w:abstractNumId w:val="8"/>
+  </w:num>
+  <w:num w:numId="11" w16cid:durableId="926037727">
+    <w:abstractNumId w:val="13"/>
+  </w:num>
+  <w:num w:numId="12" w16cid:durableId="777606238">
+    <w:abstractNumId w:val="27"/>
+  </w:num>
+  <w:num w:numId="13" w16cid:durableId="1002125309">
+    <w:abstractNumId w:val="4"/>
+  </w:num>
+  <w:num w:numId="14" w16cid:durableId="2094621946">
+    <w:abstractNumId w:val="6"/>
+  </w:num>
+  <w:num w:numId="15" w16cid:durableId="1898126135">
     <w:abstractNumId w:val="7"/>
   </w:num>
-  <w:num w:numId="11" w16cid:durableId="926037727">
-    <w:abstractNumId w:val="11"/>
-  </w:num>
-  <w:num w:numId="12" w16cid:durableId="777606238">
-    <w:abstractNumId w:val="21"/>
-  </w:num>
-  <w:num w:numId="13" w16cid:durableId="1002125309">
-    <w:abstractNumId w:val="3"/>
-  </w:num>
-  <w:num w:numId="14" w16cid:durableId="2094621946">
-    <w:abstractNumId w:val="5"/>
-  </w:num>
-  <w:num w:numId="15" w16cid:durableId="1898126135">
-    <w:abstractNumId w:val="6"/>
-  </w:num>
   <w:num w:numId="16" w16cid:durableId="1470325110">
-    <w:abstractNumId w:val="17"/>
+    <w:abstractNumId w:val="20"/>
   </w:num>
   <w:num w:numId="17" w16cid:durableId="1989169184">
     <w:abstractNumId w:val="1"/>
   </w:num>
   <w:num w:numId="18" w16cid:durableId="893270024">
-    <w:abstractNumId w:val="13"/>
+    <w:abstractNumId w:val="15"/>
   </w:num>
   <w:num w:numId="19" w16cid:durableId="1619872587">
-    <w:abstractNumId w:val="25"/>
+    <w:abstractNumId w:val="31"/>
   </w:num>
   <w:num w:numId="20" w16cid:durableId="846212973">
-    <w:abstractNumId w:val="14"/>
+    <w:abstractNumId w:val="16"/>
   </w:num>
   <w:num w:numId="21" w16cid:durableId="1866360495">
-    <w:abstractNumId w:val="4"/>
+    <w:abstractNumId w:val="5"/>
   </w:num>
   <w:num w:numId="22" w16cid:durableId="168452588">
-    <w:abstractNumId w:val="24"/>
+    <w:abstractNumId w:val="30"/>
   </w:num>
   <w:num w:numId="23" w16cid:durableId="277755943">
-    <w:abstractNumId w:val="8"/>
+    <w:abstractNumId w:val="9"/>
   </w:num>
   <w:num w:numId="24" w16cid:durableId="1325668577">
-    <w:abstractNumId w:val="19"/>
+    <w:abstractNumId w:val="23"/>
   </w:num>
   <w:num w:numId="25" w16cid:durableId="2130732401">
     <w:abstractNumId w:val="0"/>
   </w:num>
   <w:num w:numId="26" w16cid:durableId="1347058205">
-    <w:abstractNumId w:val="16"/>
+    <w:abstractNumId w:val="19"/>
+  </w:num>
+  <w:num w:numId="27" w16cid:durableId="1241913248">
+    <w:abstractNumId w:val="25"/>
+  </w:num>
+  <w:num w:numId="28" w16cid:durableId="1601179308">
+    <w:abstractNumId w:val="24"/>
+  </w:num>
+  <w:num w:numId="29" w16cid:durableId="1620993635">
+    <w:abstractNumId w:val="18"/>
+  </w:num>
+  <w:num w:numId="30" w16cid:durableId="1993828749">
+    <w:abstractNumId w:val="21"/>
+  </w:num>
+  <w:num w:numId="31" w16cid:durableId="1971547982">
+    <w:abstractNumId w:val="11"/>
+  </w:num>
+  <w:num w:numId="32" w16cid:durableId="779691037">
+    <w:abstractNumId w:val="2"/>
   </w:num>
 </w:numbering>
+</file>
+
+<file path=word/people.xml><?xml version="1.0" encoding="utf-8"?>
+<w15:people xmlns:wpc="http://schemas.microsoft.com/office/word/2010/wordprocessingCanvas" xmlns:cx="http://schemas.microsoft.com/office/drawing/2014/chartex" xmlns:cx1="http://schemas.microsoft.com/office/drawing/2015/9/8/chartex" xmlns:cx2="http://schemas.microsoft.com/office/drawing/2015/10/21/chartex" xmlns:cx3="http://schemas.microsoft.com/office/drawing/2016/5/9/chartex" xmlns:cx4="http://schemas.microsoft.com/office/drawing/2016/5/10/chartex" xmlns:cx5="http://schemas.microsoft.com/office/drawing/2016/5/11/chartex" xmlns:cx6="http://schemas.microsoft.com/office/drawing/2016/5/12/chartex" xmlns:cx7="http://schemas.microsoft.com/office/drawing/2016/5/13/chartex" xmlns:cx8="http://schemas.microsoft.com/office/drawing/2016/5/14/chartex" xmlns:mc="http://schemas.openxmlformats.org/markup-compatibility/2006" xmlns:aink="http://schemas.microsoft.com/office/drawing/2016/ink" xmlns:am3d="http://schemas.microsoft.com/office/drawing/2017/model3d" xmlns:o="urn:schemas-microsoft-com:office:office" xmlns:oel="http://schemas.microsoft.com/office/2019/extlst" xmlns:r="http://schemas.openxmlformats.org/officeDocument/2006/relationships" xmlns:m="http://schemas.openxmlformats.org/officeDocument/2006/math" xmlns:v="urn:schemas-microsoft-com:vml" xmlns:wp14="http://schemas.microsoft.com/office/word/2010/wordprocessingDrawing" xmlns:wp="http://schemas.openxmlformats.org/drawingml/2006/wordprocessingDrawing" xmlns:w10="urn:schemas-microsoft-com:office:word" xmlns:w="http://schemas.openxmlformats.org/wordprocessingml/2006/main" xmlns:w14="http://schemas.microsoft.com/office/word/2010/wordml" xmlns:w15="http://schemas.microsoft.com/office/word/2012/wordml" xmlns:w16cex="http://schemas.microsoft.com/office/word/2018/wordml/cex" xmlns:w16cid="http://schemas.microsoft.com/office/word/2016/wordml/cid" xmlns:w16="http://schemas.microsoft.com/office/word/2018/wordml" xmlns:w16sdtdh="http://schemas.microsoft.com/office/word/2020/wordml/sdtdatahash" xmlns:w16se="http://schemas.microsoft.com/office/word/2015/wordml/symex" xmlns:wpg="http://schemas.microsoft.com/office/word/2010/wordprocessingGroup" xmlns:wpi="http://schemas.microsoft.com/office/word/2010/wordprocessingInk" xmlns:wne="http://schemas.microsoft.com/office/word/2006/wordml" xmlns:wps="http://schemas.microsoft.com/office/word/2010/wordprocessingShape" mc:Ignorable="w14 w15 w16se w16cid w16 w16cex w16sdtdh wp14">
+  <w15:person w15:author="Trinity Loren">
+    <w15:presenceInfo w15:providerId="AD" w15:userId="S::trinity.loren@binus.edu::24d1e5c9-3432-4834-8f60-20a4a00f2f89"/>
+  </w15:person>
+</w15:people>
 </file>
 
 <file path=word/styles.xml><?xml version="1.0" encoding="utf-8"?>
@@ -5861,6 +6551,74 @@
       <w:contextualSpacing/>
     </w:pPr>
   </w:style>
+  <w:style w:type="character" w:styleId="CommentReference">
+    <w:name w:val="annotation reference"/>
+    <w:basedOn w:val="DefaultParagraphFont"/>
+    <w:uiPriority w:val="99"/>
+    <w:semiHidden/>
+    <w:unhideWhenUsed/>
+    <w:rsid w:val="00906139"/>
+    <w:rPr>
+      <w:sz w:val="16"/>
+      <w:szCs w:val="16"/>
+    </w:rPr>
+  </w:style>
+  <w:style w:type="paragraph" w:styleId="CommentText">
+    <w:name w:val="annotation text"/>
+    <w:basedOn w:val="Normal"/>
+    <w:link w:val="CommentTextChar"/>
+    <w:uiPriority w:val="99"/>
+    <w:semiHidden/>
+    <w:unhideWhenUsed/>
+    <w:rsid w:val="00906139"/>
+    <w:pPr>
+      <w:spacing w:line="240" w:lineRule="auto"/>
+    </w:pPr>
+    <w:rPr>
+      <w:sz w:val="20"/>
+      <w:szCs w:val="25"/>
+    </w:rPr>
+  </w:style>
+  <w:style w:type="character" w:customStyle="1" w:styleId="CommentTextChar">
+    <w:name w:val="Comment Text Char"/>
+    <w:basedOn w:val="DefaultParagraphFont"/>
+    <w:link w:val="CommentText"/>
+    <w:uiPriority w:val="99"/>
+    <w:semiHidden/>
+    <w:rsid w:val="00906139"/>
+    <w:rPr>
+      <w:sz w:val="20"/>
+      <w:szCs w:val="25"/>
+    </w:rPr>
+  </w:style>
+  <w:style w:type="paragraph" w:styleId="CommentSubject">
+    <w:name w:val="annotation subject"/>
+    <w:basedOn w:val="CommentText"/>
+    <w:next w:val="CommentText"/>
+    <w:link w:val="CommentSubjectChar"/>
+    <w:uiPriority w:val="99"/>
+    <w:semiHidden/>
+    <w:unhideWhenUsed/>
+    <w:rsid w:val="00906139"/>
+    <w:rPr>
+      <w:b/>
+      <w:bCs/>
+    </w:rPr>
+  </w:style>
+  <w:style w:type="character" w:customStyle="1" w:styleId="CommentSubjectChar">
+    <w:name w:val="Comment Subject Char"/>
+    <w:basedOn w:val="CommentTextChar"/>
+    <w:link w:val="CommentSubject"/>
+    <w:uiPriority w:val="99"/>
+    <w:semiHidden/>
+    <w:rsid w:val="00906139"/>
+    <w:rPr>
+      <w:b/>
+      <w:bCs/>
+      <w:sz w:val="20"/>
+      <w:szCs w:val="25"/>
+    </w:rPr>
+  </w:style>
 </w:styles>
 </file>
 

</xml_diff>